<commit_message>
Added clock config file
</commit_message>
<xml_diff>
--- a/Code in progress/Output clock from the Transceiver.docx
+++ b/Code in progress/Output clock from the Transceiver.docx
@@ -21,50 +21,153 @@
           <w:b/>
           <w:u w:val="single"/>
         </w:rPr>
-        <w:t xml:space="preserve"> of transceiver  </w:t>
-      </w:r>
-      <w:bookmarkStart w:id="0" w:name="_GoBack"/>
-      <w:bookmarkEnd w:id="0"/>
+        <w:t xml:space="preserve"> of </w:t>
+      </w:r>
       <w:r>
         <w:rPr>
           <w:b/>
           <w:u w:val="single"/>
         </w:rPr>
-        <w:t>to MCU</w:t>
+        <w:t>transceiver to</w:t>
       </w:r>
       <w:r>
         <w:rPr>
           <w:b/>
           <w:u w:val="single"/>
         </w:rPr>
+        <w:t xml:space="preserve"> MCU</w:t>
+      </w:r>
+      <w:r>
+        <w:rPr>
+          <w:b/>
+          <w:u w:val="single"/>
+        </w:rPr>
         <w:t>:</w:t>
       </w:r>
     </w:p>
     <w:p>
       <w:pPr>
         <w:ind w:left="765"/>
-      </w:pPr>
-      <w:r>
+        <w:rPr>
+          <w:color w:val="C00000"/>
+        </w:rPr>
+      </w:pPr>
+      <w:r>
+        <w:rPr>
+          <w:color w:val="C00000"/>
+        </w:rPr>
         <w:t>NOTE</w:t>
       </w:r>
       <w:r>
+        <w:rPr>
+          <w:color w:val="C00000"/>
+        </w:rPr>
         <w:t xml:space="preserve"> 1</w:t>
       </w:r>
       <w:r>
-        <w:t>: The transceiver takes in the actual XTAL connected on pins XTA (47) and XTB(45) at the startup time</w:t>
+        <w:rPr>
+          <w:color w:val="C00000"/>
+        </w:rPr>
+        <w:t xml:space="preserve">: The transceiver takes in the actual XTAL connected on pins XTA (47) and </w:t>
+      </w:r>
+      <w:proofErr w:type="gramStart"/>
+      <w:r>
+        <w:rPr>
+          <w:color w:val="C00000"/>
+        </w:rPr>
+        <w:t>XTB(</w:t>
+      </w:r>
+      <w:proofErr w:type="gramEnd"/>
+      <w:r>
+        <w:rPr>
+          <w:color w:val="C00000"/>
+        </w:rPr>
+        <w:t>45) at the startup time</w:t>
+      </w:r>
+    </w:p>
+    <w:p>
+      <w:pPr>
+        <w:ind w:left="765"/>
+        <w:rPr>
+          <w:color w:val="C00000"/>
+        </w:rPr>
+      </w:pPr>
+      <w:r>
+        <w:rPr>
+          <w:color w:val="C00000"/>
+        </w:rPr>
+        <w:t xml:space="preserve">NOTE 2: </w:t>
+      </w:r>
+      <w:r>
+        <w:rPr>
+          <w:color w:val="C00000"/>
+        </w:rPr>
+        <w:t>CLKOUT (DIO5) is controlled through RegDioMapping2</w:t>
       </w:r>
     </w:p>
     <w:p>
       <w:pPr>
         <w:pStyle w:val="ListParagraph"/>
         <w:ind w:left="765"/>
-      </w:pPr>
-      <w:r>
-        <w:t xml:space="preserve">NOTE 2: </w:t>
-      </w:r>
-      <w:r>
-        <w:t>CLKOUT (DIO5) is controlled through RegDioMapping2</w:t>
-      </w:r>
+        <w:rPr>
+          <w:color w:val="C00000"/>
+        </w:rPr>
+      </w:pPr>
+      <w:r>
+        <w:rPr>
+          <w:color w:val="C00000"/>
+        </w:rPr>
+        <w:t xml:space="preserve">NOTE 3: </w:t>
+      </w:r>
+      <w:r>
+        <w:rPr>
+          <w:color w:val="C00000"/>
+        </w:rPr>
+        <w:t xml:space="preserve">If </w:t>
+      </w:r>
+      <w:proofErr w:type="spellStart"/>
+      <w:r>
+        <w:rPr>
+          <w:color w:val="C00000"/>
+        </w:rPr>
+        <w:t>ClkOut</w:t>
+      </w:r>
+      <w:proofErr w:type="spellEnd"/>
+      <w:r>
+        <w:rPr>
+          <w:color w:val="C00000"/>
+        </w:rPr>
+        <w:t xml:space="preserve"> is used to drive the external clock source to the MCU, EXTAL (PTA18) is not</w:t>
+      </w:r>
+    </w:p>
+    <w:p>
+      <w:pPr>
+        <w:pStyle w:val="ListParagraph"/>
+        <w:ind w:left="765"/>
+        <w:rPr>
+          <w:color w:val="C00000"/>
+        </w:rPr>
+      </w:pPr>
+      <w:proofErr w:type="gramStart"/>
+      <w:r>
+        <w:rPr>
+          <w:color w:val="C00000"/>
+        </w:rPr>
+        <w:t>available</w:t>
+      </w:r>
+      <w:proofErr w:type="gramEnd"/>
+      <w:r>
+        <w:rPr>
+          <w:color w:val="C00000"/>
+        </w:rPr>
+        <w:t xml:space="preserve"> as GPIO.</w:t>
+      </w:r>
+    </w:p>
+    <w:p>
+      <w:pPr>
+        <w:pStyle w:val="ListParagraph"/>
+        <w:ind w:left="765"/>
+      </w:pPr>
     </w:p>
     <w:p>
       <w:pPr>
@@ -141,21 +244,29 @@
         </w:numPr>
       </w:pPr>
       <w:r>
-        <w:t>The ClkOut functionality is controlled by programming transceiver Register RegDioMapping2 (0x26)</w:t>
-      </w:r>
-      <w:r>
-        <w:t xml:space="preserve"> </w:t>
-      </w:r>
-      <w:r>
-        <w:t>(see Section 7.10, “IRQ and Pin Mapping Registers”):</w:t>
-      </w:r>
+        <w:t xml:space="preserve">The </w:t>
+      </w:r>
+      <w:proofErr w:type="spellStart"/>
+      <w:r>
+        <w:t>ClkOut</w:t>
+      </w:r>
+      <w:proofErr w:type="spellEnd"/>
+      <w:r>
+        <w:t xml:space="preserve"> functionality is controlled by programming transceiver Register RegDioMapping2 (0x26) (see Section 7.10, “IRQ and Pin Mapping Registers”):</w:t>
+      </w:r>
+    </w:p>
+    <w:p>
+      <w:pPr>
+        <w:pStyle w:val="ListParagraph"/>
+        <w:ind w:left="1485"/>
+      </w:pPr>
     </w:p>
     <w:p>
       <w:pPr>
         <w:pStyle w:val="ListParagraph"/>
         <w:numPr>
           <w:ilvl w:val="0"/>
-          <w:numId w:val="1"/>
+          <w:numId w:val="3"/>
         </w:numPr>
       </w:pPr>
       <w:r>
@@ -167,7 +278,7 @@
         <w:pStyle w:val="ListParagraph"/>
         <w:numPr>
           <w:ilvl w:val="0"/>
-          <w:numId w:val="1"/>
+          <w:numId w:val="3"/>
         </w:numPr>
       </w:pPr>
       <w:r>
@@ -179,7 +290,7 @@
         <w:pStyle w:val="ListParagraph"/>
         <w:numPr>
           <w:ilvl w:val="1"/>
-          <w:numId w:val="1"/>
+          <w:numId w:val="3"/>
         </w:numPr>
       </w:pPr>
       <w:r>
@@ -278,7 +389,7 @@
         <w:tc>
           <w:tcPr>
             <w:tcW w:w="899" w:type="dxa"/>
-            <w:shd w:val="clear" w:color="auto" w:fill="92D050"/>
+            <w:shd w:val="clear" w:color="auto" w:fill="FFFF00"/>
           </w:tcPr>
           <w:p>
             <w:r>
@@ -289,7 +400,7 @@
         <w:tc>
           <w:tcPr>
             <w:tcW w:w="899" w:type="dxa"/>
-            <w:shd w:val="clear" w:color="auto" w:fill="92D050"/>
+            <w:shd w:val="clear" w:color="auto" w:fill="FFFF00"/>
           </w:tcPr>
           <w:p>
             <w:r>
@@ -300,7 +411,7 @@
         <w:tc>
           <w:tcPr>
             <w:tcW w:w="899" w:type="dxa"/>
-            <w:shd w:val="clear" w:color="auto" w:fill="92D050"/>
+            <w:shd w:val="clear" w:color="auto" w:fill="FFFF00"/>
           </w:tcPr>
           <w:p>
             <w:r>
@@ -378,7 +489,7 @@
         <w:tc>
           <w:tcPr>
             <w:tcW w:w="899" w:type="dxa"/>
-            <w:shd w:val="clear" w:color="auto" w:fill="92D050"/>
+            <w:shd w:val="clear" w:color="auto" w:fill="FFFF00"/>
           </w:tcPr>
           <w:p>
             <w:pPr>
@@ -399,7 +510,7 @@
         <w:tc>
           <w:tcPr>
             <w:tcW w:w="899" w:type="dxa"/>
-            <w:shd w:val="clear" w:color="auto" w:fill="92D050"/>
+            <w:shd w:val="clear" w:color="auto" w:fill="FFFF00"/>
           </w:tcPr>
           <w:p>
             <w:pPr>
@@ -420,7 +531,7 @@
         <w:tc>
           <w:tcPr>
             <w:tcW w:w="899" w:type="dxa"/>
-            <w:shd w:val="clear" w:color="auto" w:fill="92D050"/>
+            <w:shd w:val="clear" w:color="auto" w:fill="FFFF00"/>
           </w:tcPr>
           <w:p>
             <w:pPr>
@@ -637,15 +748,3419 @@
         </w:tc>
       </w:tr>
     </w:tbl>
+    <w:p/>
+    <w:p>
+      <w:pPr>
+        <w:rPr>
+          <w:b/>
+          <w:u w:val="single"/>
+        </w:rPr>
+      </w:pPr>
+      <w:r>
+        <w:rPr>
+          <w:b/>
+          <w:u w:val="single"/>
+        </w:rPr>
+        <w:t xml:space="preserve"># </w:t>
+      </w:r>
+      <w:proofErr w:type="gramStart"/>
+      <w:r>
+        <w:rPr>
+          <w:b/>
+          <w:u w:val="single"/>
+        </w:rPr>
+        <w:t>Enabling</w:t>
+      </w:r>
+      <w:proofErr w:type="gramEnd"/>
+      <w:r>
+        <w:rPr>
+          <w:b/>
+          <w:u w:val="single"/>
+        </w:rPr>
+        <w:t xml:space="preserve"> External Reference Clock mode in MCU</w:t>
+      </w:r>
+    </w:p>
     <w:p>
       <w:pPr>
         <w:pStyle w:val="ListParagraph"/>
-        <w:ind w:left="1485"/>
-      </w:pPr>
-    </w:p>
-    <w:p>
-      <w:r>
-        <w:t xml:space="preserve">  </w:t>
+        <w:numPr>
+          <w:ilvl w:val="0"/>
+          <w:numId w:val="2"/>
+        </w:numPr>
+      </w:pPr>
+      <w:r>
+        <w:t xml:space="preserve">Enable </w:t>
+      </w:r>
+      <w:r>
+        <w:t>using the oscillator circuits by setting the external</w:t>
+      </w:r>
+      <w:r>
+        <w:t xml:space="preserve"> </w:t>
+      </w:r>
+      <w:r>
+        <w:t>reference clock selection bit.</w:t>
+      </w:r>
+      <w:r>
+        <w:t xml:space="preserve"> (</w:t>
+      </w:r>
+      <w:proofErr w:type="spellStart"/>
+      <w:r>
+        <w:t>pg</w:t>
+      </w:r>
+      <w:proofErr w:type="spellEnd"/>
+      <w:r>
+        <w:t xml:space="preserve"> .502)</w:t>
+      </w:r>
+    </w:p>
+    <w:p>
+      <w:pPr>
+        <w:pStyle w:val="ListParagraph"/>
+        <w:numPr>
+          <w:ilvl w:val="1"/>
+          <w:numId w:val="2"/>
+        </w:numPr>
+      </w:pPr>
+      <w:r>
+        <w:t>Access OSC control register at 0x4006_5000</w:t>
+      </w:r>
+      <w:r>
+        <w:t xml:space="preserve"> base + </w:t>
+      </w:r>
+      <w:r>
+        <w:t>0x</w:t>
+      </w:r>
+      <w:r>
+        <w:t>0h offset =</w:t>
+      </w:r>
+      <w:r>
+        <w:t>0x4006_5000</w:t>
+      </w:r>
+    </w:p>
+    <w:p>
+      <w:pPr>
+        <w:pStyle w:val="ListParagraph"/>
+        <w:numPr>
+          <w:ilvl w:val="1"/>
+          <w:numId w:val="2"/>
+        </w:numPr>
+      </w:pPr>
+      <w:r>
+        <w:t>Set bit 7 high</w:t>
+      </w:r>
+    </w:p>
+    <w:tbl>
+      <w:tblPr>
+        <w:tblStyle w:val="TableGrid"/>
+        <w:tblW w:w="0" w:type="auto"/>
+        <w:tblInd w:w="825" w:type="dxa"/>
+        <w:tblLook w:val="04A0" w:firstRow="1" w:lastRow="0" w:firstColumn="1" w:lastColumn="0" w:noHBand="0" w:noVBand="1"/>
+      </w:tblPr>
+      <w:tblGrid>
+        <w:gridCol w:w="1067"/>
+        <w:gridCol w:w="944"/>
+        <w:gridCol w:w="962"/>
+        <w:gridCol w:w="963"/>
+        <w:gridCol w:w="963"/>
+        <w:gridCol w:w="963"/>
+        <w:gridCol w:w="963"/>
+        <w:gridCol w:w="963"/>
+        <w:gridCol w:w="963"/>
+      </w:tblGrid>
+      <w:tr>
+        <w:tc>
+          <w:tcPr>
+            <w:tcW w:w="1067" w:type="dxa"/>
+          </w:tcPr>
+          <w:p>
+            <w:pPr>
+              <w:pStyle w:val="ListParagraph"/>
+              <w:ind w:left="0"/>
+            </w:pPr>
+            <w:r>
+              <w:t>Value</w:t>
+            </w:r>
+          </w:p>
+        </w:tc>
+        <w:tc>
+          <w:tcPr>
+            <w:tcW w:w="944" w:type="dxa"/>
+            <w:shd w:val="clear" w:color="auto" w:fill="FFFF00"/>
+          </w:tcPr>
+          <w:p>
+            <w:pPr>
+              <w:pStyle w:val="ListParagraph"/>
+              <w:ind w:left="0"/>
+            </w:pPr>
+            <w:r>
+              <w:t>1</w:t>
+            </w:r>
+          </w:p>
+        </w:tc>
+        <w:tc>
+          <w:tcPr>
+            <w:tcW w:w="962" w:type="dxa"/>
+          </w:tcPr>
+          <w:p>
+            <w:pPr>
+              <w:pStyle w:val="ListParagraph"/>
+              <w:ind w:left="0"/>
+            </w:pPr>
+          </w:p>
+        </w:tc>
+        <w:tc>
+          <w:tcPr>
+            <w:tcW w:w="963" w:type="dxa"/>
+          </w:tcPr>
+          <w:p>
+            <w:pPr>
+              <w:pStyle w:val="ListParagraph"/>
+              <w:ind w:left="0"/>
+            </w:pPr>
+          </w:p>
+        </w:tc>
+        <w:tc>
+          <w:tcPr>
+            <w:tcW w:w="963" w:type="dxa"/>
+          </w:tcPr>
+          <w:p>
+            <w:pPr>
+              <w:pStyle w:val="ListParagraph"/>
+              <w:ind w:left="0"/>
+            </w:pPr>
+          </w:p>
+        </w:tc>
+        <w:tc>
+          <w:tcPr>
+            <w:tcW w:w="963" w:type="dxa"/>
+          </w:tcPr>
+          <w:p>
+            <w:pPr>
+              <w:pStyle w:val="ListParagraph"/>
+              <w:ind w:left="0"/>
+            </w:pPr>
+          </w:p>
+        </w:tc>
+        <w:tc>
+          <w:tcPr>
+            <w:tcW w:w="963" w:type="dxa"/>
+          </w:tcPr>
+          <w:p>
+            <w:pPr>
+              <w:pStyle w:val="ListParagraph"/>
+              <w:ind w:left="0"/>
+            </w:pPr>
+          </w:p>
+        </w:tc>
+        <w:tc>
+          <w:tcPr>
+            <w:tcW w:w="963" w:type="dxa"/>
+          </w:tcPr>
+          <w:p>
+            <w:pPr>
+              <w:pStyle w:val="ListParagraph"/>
+              <w:ind w:left="0"/>
+            </w:pPr>
+          </w:p>
+        </w:tc>
+        <w:tc>
+          <w:tcPr>
+            <w:tcW w:w="963" w:type="dxa"/>
+          </w:tcPr>
+          <w:p>
+            <w:pPr>
+              <w:pStyle w:val="ListParagraph"/>
+              <w:ind w:left="0"/>
+            </w:pPr>
+          </w:p>
+        </w:tc>
+      </w:tr>
+      <w:tr>
+        <w:tc>
+          <w:tcPr>
+            <w:tcW w:w="1067" w:type="dxa"/>
+          </w:tcPr>
+          <w:p>
+            <w:pPr>
+              <w:pStyle w:val="ListParagraph"/>
+              <w:ind w:left="0"/>
+            </w:pPr>
+            <w:r>
+              <w:t>Bits</w:t>
+            </w:r>
+          </w:p>
+        </w:tc>
+        <w:tc>
+          <w:tcPr>
+            <w:tcW w:w="944" w:type="dxa"/>
+            <w:shd w:val="clear" w:color="auto" w:fill="FFFF00"/>
+          </w:tcPr>
+          <w:p>
+            <w:pPr>
+              <w:pStyle w:val="ListParagraph"/>
+              <w:ind w:left="0"/>
+            </w:pPr>
+            <w:r>
+              <w:t>7</w:t>
+            </w:r>
+          </w:p>
+        </w:tc>
+        <w:tc>
+          <w:tcPr>
+            <w:tcW w:w="962" w:type="dxa"/>
+          </w:tcPr>
+          <w:p>
+            <w:pPr>
+              <w:pStyle w:val="ListParagraph"/>
+              <w:ind w:left="0"/>
+            </w:pPr>
+            <w:r>
+              <w:t>6</w:t>
+            </w:r>
+          </w:p>
+        </w:tc>
+        <w:tc>
+          <w:tcPr>
+            <w:tcW w:w="963" w:type="dxa"/>
+          </w:tcPr>
+          <w:p>
+            <w:pPr>
+              <w:pStyle w:val="ListParagraph"/>
+              <w:ind w:left="0"/>
+            </w:pPr>
+            <w:r>
+              <w:t>5</w:t>
+            </w:r>
+          </w:p>
+        </w:tc>
+        <w:tc>
+          <w:tcPr>
+            <w:tcW w:w="963" w:type="dxa"/>
+          </w:tcPr>
+          <w:p>
+            <w:pPr>
+              <w:pStyle w:val="ListParagraph"/>
+              <w:ind w:left="0"/>
+            </w:pPr>
+            <w:r>
+              <w:t>4</w:t>
+            </w:r>
+          </w:p>
+        </w:tc>
+        <w:tc>
+          <w:tcPr>
+            <w:tcW w:w="963" w:type="dxa"/>
+          </w:tcPr>
+          <w:p>
+            <w:pPr>
+              <w:pStyle w:val="ListParagraph"/>
+              <w:ind w:left="0"/>
+            </w:pPr>
+            <w:r>
+              <w:t>3</w:t>
+            </w:r>
+          </w:p>
+        </w:tc>
+        <w:tc>
+          <w:tcPr>
+            <w:tcW w:w="963" w:type="dxa"/>
+          </w:tcPr>
+          <w:p>
+            <w:pPr>
+              <w:pStyle w:val="ListParagraph"/>
+              <w:ind w:left="0"/>
+            </w:pPr>
+            <w:r>
+              <w:t>2</w:t>
+            </w:r>
+          </w:p>
+        </w:tc>
+        <w:tc>
+          <w:tcPr>
+            <w:tcW w:w="963" w:type="dxa"/>
+          </w:tcPr>
+          <w:p>
+            <w:pPr>
+              <w:pStyle w:val="ListParagraph"/>
+              <w:ind w:left="0"/>
+            </w:pPr>
+            <w:r>
+              <w:t>1</w:t>
+            </w:r>
+          </w:p>
+        </w:tc>
+        <w:tc>
+          <w:tcPr>
+            <w:tcW w:w="963" w:type="dxa"/>
+          </w:tcPr>
+          <w:p>
+            <w:pPr>
+              <w:pStyle w:val="ListParagraph"/>
+              <w:ind w:left="0"/>
+            </w:pPr>
+            <w:r>
+              <w:t>0</w:t>
+            </w:r>
+          </w:p>
+        </w:tc>
+      </w:tr>
+    </w:tbl>
+    <w:p>
+      <w:pPr>
+        <w:pStyle w:val="ListParagraph"/>
+        <w:ind w:left="825"/>
+      </w:pPr>
+    </w:p>
+    <w:p>
+      <w:r>
+        <w:br w:type="page"/>
+      </w:r>
+    </w:p>
+    <w:p>
+      <w:pPr>
+        <w:pStyle w:val="ListParagraph"/>
+        <w:numPr>
+          <w:ilvl w:val="0"/>
+          <w:numId w:val="2"/>
+        </w:numPr>
+      </w:pPr>
+      <w:bookmarkStart w:id="0" w:name="_GoBack"/>
+      <w:bookmarkEnd w:id="0"/>
+      <w:r>
+        <w:lastRenderedPageBreak/>
+        <w:t>Request for External Reference clock by clearing bit 2 in MCG_C2 register (pg:464)</w:t>
+      </w:r>
+    </w:p>
+    <w:p>
+      <w:pPr>
+        <w:pStyle w:val="ListParagraph"/>
+        <w:numPr>
+          <w:ilvl w:val="1"/>
+          <w:numId w:val="2"/>
+        </w:numPr>
+      </w:pPr>
+      <w:r>
+        <w:t>Address: 4006_4000h base + 1h offset = 4006_4001h</w:t>
+      </w:r>
+    </w:p>
+    <w:tbl>
+      <w:tblPr>
+        <w:tblStyle w:val="TableGrid"/>
+        <w:tblW w:w="0" w:type="auto"/>
+        <w:tblInd w:w="825" w:type="dxa"/>
+        <w:tblLook w:val="04A0" w:firstRow="1" w:lastRow="0" w:firstColumn="1" w:lastColumn="0" w:noHBand="0" w:noVBand="1"/>
+      </w:tblPr>
+      <w:tblGrid>
+        <w:gridCol w:w="1018"/>
+        <w:gridCol w:w="966"/>
+        <w:gridCol w:w="966"/>
+        <w:gridCol w:w="966"/>
+        <w:gridCol w:w="967"/>
+        <w:gridCol w:w="967"/>
+        <w:gridCol w:w="967"/>
+        <w:gridCol w:w="967"/>
+        <w:gridCol w:w="967"/>
+      </w:tblGrid>
+      <w:tr>
+        <w:tc>
+          <w:tcPr>
+            <w:tcW w:w="1064" w:type="dxa"/>
+          </w:tcPr>
+          <w:p>
+            <w:pPr>
+              <w:pStyle w:val="ListParagraph"/>
+              <w:ind w:left="0"/>
+            </w:pPr>
+            <w:r>
+              <w:t>Value</w:t>
+            </w:r>
+          </w:p>
+        </w:tc>
+        <w:tc>
+          <w:tcPr>
+            <w:tcW w:w="1064" w:type="dxa"/>
+          </w:tcPr>
+          <w:p>
+            <w:pPr>
+              <w:pStyle w:val="ListParagraph"/>
+              <w:ind w:left="0"/>
+            </w:pPr>
+          </w:p>
+        </w:tc>
+        <w:tc>
+          <w:tcPr>
+            <w:tcW w:w="1064" w:type="dxa"/>
+          </w:tcPr>
+          <w:p>
+            <w:pPr>
+              <w:pStyle w:val="ListParagraph"/>
+              <w:ind w:left="0"/>
+            </w:pPr>
+          </w:p>
+        </w:tc>
+        <w:tc>
+          <w:tcPr>
+            <w:tcW w:w="1064" w:type="dxa"/>
+          </w:tcPr>
+          <w:p>
+            <w:pPr>
+              <w:pStyle w:val="ListParagraph"/>
+              <w:ind w:left="0"/>
+            </w:pPr>
+          </w:p>
+        </w:tc>
+        <w:tc>
+          <w:tcPr>
+            <w:tcW w:w="1064" w:type="dxa"/>
+          </w:tcPr>
+          <w:p>
+            <w:pPr>
+              <w:pStyle w:val="ListParagraph"/>
+              <w:ind w:left="0"/>
+            </w:pPr>
+          </w:p>
+        </w:tc>
+        <w:tc>
+          <w:tcPr>
+            <w:tcW w:w="1064" w:type="dxa"/>
+          </w:tcPr>
+          <w:p>
+            <w:pPr>
+              <w:pStyle w:val="ListParagraph"/>
+              <w:ind w:left="0"/>
+            </w:pPr>
+          </w:p>
+        </w:tc>
+        <w:tc>
+          <w:tcPr>
+            <w:tcW w:w="1064" w:type="dxa"/>
+            <w:shd w:val="clear" w:color="auto" w:fill="FFFF00"/>
+          </w:tcPr>
+          <w:p>
+            <w:pPr>
+              <w:pStyle w:val="ListParagraph"/>
+              <w:ind w:left="0"/>
+            </w:pPr>
+            <w:r>
+              <w:t>0</w:t>
+            </w:r>
+          </w:p>
+        </w:tc>
+        <w:tc>
+          <w:tcPr>
+            <w:tcW w:w="1064" w:type="dxa"/>
+          </w:tcPr>
+          <w:p>
+            <w:pPr>
+              <w:pStyle w:val="ListParagraph"/>
+              <w:ind w:left="0"/>
+            </w:pPr>
+          </w:p>
+        </w:tc>
+        <w:tc>
+          <w:tcPr>
+            <w:tcW w:w="1064" w:type="dxa"/>
+          </w:tcPr>
+          <w:p>
+            <w:pPr>
+              <w:pStyle w:val="ListParagraph"/>
+              <w:ind w:left="0"/>
+            </w:pPr>
+          </w:p>
+        </w:tc>
+      </w:tr>
+      <w:tr>
+        <w:tc>
+          <w:tcPr>
+            <w:tcW w:w="1064" w:type="dxa"/>
+          </w:tcPr>
+          <w:p>
+            <w:pPr>
+              <w:pStyle w:val="ListParagraph"/>
+              <w:ind w:left="0"/>
+            </w:pPr>
+            <w:r>
+              <w:t>Bits</w:t>
+            </w:r>
+          </w:p>
+        </w:tc>
+        <w:tc>
+          <w:tcPr>
+            <w:tcW w:w="1064" w:type="dxa"/>
+          </w:tcPr>
+          <w:p>
+            <w:pPr>
+              <w:pStyle w:val="ListParagraph"/>
+              <w:ind w:left="0"/>
+            </w:pPr>
+            <w:r>
+              <w:t>7</w:t>
+            </w:r>
+          </w:p>
+        </w:tc>
+        <w:tc>
+          <w:tcPr>
+            <w:tcW w:w="1064" w:type="dxa"/>
+          </w:tcPr>
+          <w:p>
+            <w:pPr>
+              <w:pStyle w:val="ListParagraph"/>
+              <w:ind w:left="0"/>
+            </w:pPr>
+            <w:r>
+              <w:t>6</w:t>
+            </w:r>
+          </w:p>
+        </w:tc>
+        <w:tc>
+          <w:tcPr>
+            <w:tcW w:w="1064" w:type="dxa"/>
+          </w:tcPr>
+          <w:p>
+            <w:pPr>
+              <w:pStyle w:val="ListParagraph"/>
+              <w:ind w:left="0"/>
+            </w:pPr>
+            <w:r>
+              <w:t>5</w:t>
+            </w:r>
+          </w:p>
+        </w:tc>
+        <w:tc>
+          <w:tcPr>
+            <w:tcW w:w="1064" w:type="dxa"/>
+          </w:tcPr>
+          <w:p>
+            <w:pPr>
+              <w:pStyle w:val="ListParagraph"/>
+              <w:ind w:left="0"/>
+            </w:pPr>
+            <w:r>
+              <w:t>4</w:t>
+            </w:r>
+          </w:p>
+        </w:tc>
+        <w:tc>
+          <w:tcPr>
+            <w:tcW w:w="1064" w:type="dxa"/>
+          </w:tcPr>
+          <w:p>
+            <w:pPr>
+              <w:pStyle w:val="ListParagraph"/>
+              <w:ind w:left="0"/>
+            </w:pPr>
+            <w:r>
+              <w:t>3</w:t>
+            </w:r>
+          </w:p>
+        </w:tc>
+        <w:tc>
+          <w:tcPr>
+            <w:tcW w:w="1064" w:type="dxa"/>
+            <w:shd w:val="clear" w:color="auto" w:fill="FFFF00"/>
+          </w:tcPr>
+          <w:p>
+            <w:pPr>
+              <w:pStyle w:val="ListParagraph"/>
+              <w:ind w:left="0"/>
+            </w:pPr>
+            <w:r>
+              <w:t>2</w:t>
+            </w:r>
+          </w:p>
+        </w:tc>
+        <w:tc>
+          <w:tcPr>
+            <w:tcW w:w="1064" w:type="dxa"/>
+          </w:tcPr>
+          <w:p>
+            <w:pPr>
+              <w:pStyle w:val="ListParagraph"/>
+              <w:ind w:left="0"/>
+            </w:pPr>
+            <w:r>
+              <w:t>1</w:t>
+            </w:r>
+          </w:p>
+        </w:tc>
+        <w:tc>
+          <w:tcPr>
+            <w:tcW w:w="1064" w:type="dxa"/>
+          </w:tcPr>
+          <w:p>
+            <w:pPr>
+              <w:pStyle w:val="ListParagraph"/>
+              <w:ind w:left="0"/>
+            </w:pPr>
+            <w:r>
+              <w:t>0</w:t>
+            </w:r>
+          </w:p>
+        </w:tc>
+      </w:tr>
+    </w:tbl>
+    <w:p>
+      <w:pPr>
+        <w:pStyle w:val="ListParagraph"/>
+        <w:ind w:left="825"/>
+      </w:pPr>
+    </w:p>
+    <w:p>
+      <w:pPr>
+        <w:pStyle w:val="ListParagraph"/>
+        <w:ind w:left="825"/>
+      </w:pPr>
+    </w:p>
+    <w:p>
+      <w:pPr>
+        <w:pStyle w:val="ListParagraph"/>
+        <w:numPr>
+          <w:ilvl w:val="0"/>
+          <w:numId w:val="2"/>
+        </w:numPr>
+      </w:pPr>
+      <w:r>
+        <w:t>In user mode, for MCG, RCM, SIM (slot 71 and 72), SMC, LLWU, and PMC, reads are</w:t>
+      </w:r>
+      <w:r>
+        <w:t xml:space="preserve"> </w:t>
+      </w:r>
+      <w:r>
+        <w:t>allowed, but writes are blocked and generate bus error</w:t>
+      </w:r>
+      <w:proofErr w:type="gramStart"/>
+      <w:r>
+        <w:t>.</w:t>
+      </w:r>
+      <w:r>
+        <w:t>(</w:t>
+      </w:r>
+      <w:proofErr w:type="spellStart"/>
+      <w:proofErr w:type="gramEnd"/>
+      <w:r>
+        <w:t>pg</w:t>
+      </w:r>
+      <w:proofErr w:type="spellEnd"/>
+      <w:r>
+        <w:t xml:space="preserve"> 218). So, first get write access for non-supervisor mode:</w:t>
+      </w:r>
+      <w:r>
+        <w:t xml:space="preserve"> (</w:t>
+      </w:r>
+      <w:proofErr w:type="spellStart"/>
+      <w:r>
+        <w:t>pg</w:t>
+      </w:r>
+      <w:proofErr w:type="spellEnd"/>
+      <w:r>
+        <w:t xml:space="preserve"> 685)</w:t>
+      </w:r>
+    </w:p>
+    <w:p>
+      <w:pPr>
+        <w:pStyle w:val="ListParagraph"/>
+        <w:numPr>
+          <w:ilvl w:val="1"/>
+          <w:numId w:val="2"/>
+        </w:numPr>
+      </w:pPr>
+      <w:r>
+        <w:t>Access RTC_CR Register</w:t>
+      </w:r>
+      <w:r>
+        <w:t xml:space="preserve">: </w:t>
+      </w:r>
+      <w:r>
+        <w:t xml:space="preserve"> </w:t>
+      </w:r>
+    </w:p>
+    <w:p>
+      <w:pPr>
+        <w:pStyle w:val="ListParagraph"/>
+        <w:ind w:left="1545"/>
+      </w:pPr>
+      <w:r>
+        <w:t>4003_D000h base + 10h offset = 4003_D010h</w:t>
+      </w:r>
+    </w:p>
+    <w:p>
+      <w:pPr>
+        <w:pStyle w:val="ListParagraph"/>
+        <w:numPr>
+          <w:ilvl w:val="1"/>
+          <w:numId w:val="2"/>
+        </w:numPr>
+      </w:pPr>
+      <w:r>
+        <w:t xml:space="preserve">Set bit 2 </w:t>
+      </w:r>
+    </w:p>
+    <w:tbl>
+      <w:tblPr>
+        <w:tblStyle w:val="TableGrid"/>
+        <w:tblW w:w="0" w:type="auto"/>
+        <w:tblInd w:w="1545" w:type="dxa"/>
+        <w:tblLook w:val="04A0" w:firstRow="1" w:lastRow="0" w:firstColumn="1" w:lastColumn="0" w:noHBand="0" w:noVBand="1"/>
+      </w:tblPr>
+      <w:tblGrid>
+        <w:gridCol w:w="440"/>
+        <w:gridCol w:w="235"/>
+        <w:gridCol w:w="235"/>
+        <w:gridCol w:w="235"/>
+        <w:gridCol w:w="235"/>
+        <w:gridCol w:w="235"/>
+        <w:gridCol w:w="235"/>
+        <w:gridCol w:w="235"/>
+        <w:gridCol w:w="235"/>
+        <w:gridCol w:w="235"/>
+        <w:gridCol w:w="235"/>
+        <w:gridCol w:w="236"/>
+        <w:gridCol w:w="236"/>
+        <w:gridCol w:w="236"/>
+        <w:gridCol w:w="236"/>
+        <w:gridCol w:w="236"/>
+        <w:gridCol w:w="236"/>
+        <w:gridCol w:w="236"/>
+        <w:gridCol w:w="236"/>
+        <w:gridCol w:w="236"/>
+        <w:gridCol w:w="236"/>
+        <w:gridCol w:w="236"/>
+        <w:gridCol w:w="236"/>
+        <w:gridCol w:w="236"/>
+        <w:gridCol w:w="236"/>
+        <w:gridCol w:w="236"/>
+        <w:gridCol w:w="236"/>
+        <w:gridCol w:w="236"/>
+        <w:gridCol w:w="236"/>
+        <w:gridCol w:w="331"/>
+        <w:gridCol w:w="331"/>
+        <w:gridCol w:w="331"/>
+      </w:tblGrid>
+      <w:tr>
+        <w:tc>
+          <w:tcPr>
+            <w:tcW w:w="360" w:type="dxa"/>
+          </w:tcPr>
+          <w:p>
+            <w:pPr>
+              <w:pStyle w:val="ListParagraph"/>
+              <w:ind w:left="0"/>
+            </w:pPr>
+          </w:p>
+        </w:tc>
+        <w:tc>
+          <w:tcPr>
+            <w:tcW w:w="360" w:type="dxa"/>
+          </w:tcPr>
+          <w:p>
+            <w:pPr>
+              <w:pStyle w:val="ListParagraph"/>
+              <w:ind w:left="0"/>
+            </w:pPr>
+          </w:p>
+        </w:tc>
+        <w:tc>
+          <w:tcPr>
+            <w:tcW w:w="360" w:type="dxa"/>
+          </w:tcPr>
+          <w:p>
+            <w:pPr>
+              <w:pStyle w:val="ListParagraph"/>
+              <w:ind w:left="0"/>
+            </w:pPr>
+          </w:p>
+        </w:tc>
+        <w:tc>
+          <w:tcPr>
+            <w:tcW w:w="360" w:type="dxa"/>
+          </w:tcPr>
+          <w:p>
+            <w:pPr>
+              <w:pStyle w:val="ListParagraph"/>
+              <w:ind w:left="0"/>
+            </w:pPr>
+          </w:p>
+        </w:tc>
+        <w:tc>
+          <w:tcPr>
+            <w:tcW w:w="360" w:type="dxa"/>
+          </w:tcPr>
+          <w:p>
+            <w:pPr>
+              <w:pStyle w:val="ListParagraph"/>
+              <w:ind w:left="0"/>
+            </w:pPr>
+          </w:p>
+        </w:tc>
+        <w:tc>
+          <w:tcPr>
+            <w:tcW w:w="360" w:type="dxa"/>
+          </w:tcPr>
+          <w:p>
+            <w:pPr>
+              <w:pStyle w:val="ListParagraph"/>
+              <w:ind w:left="0"/>
+            </w:pPr>
+          </w:p>
+        </w:tc>
+        <w:tc>
+          <w:tcPr>
+            <w:tcW w:w="360" w:type="dxa"/>
+          </w:tcPr>
+          <w:p>
+            <w:pPr>
+              <w:pStyle w:val="ListParagraph"/>
+              <w:ind w:left="0"/>
+            </w:pPr>
+          </w:p>
+        </w:tc>
+        <w:tc>
+          <w:tcPr>
+            <w:tcW w:w="360" w:type="dxa"/>
+          </w:tcPr>
+          <w:p>
+            <w:pPr>
+              <w:pStyle w:val="ListParagraph"/>
+              <w:ind w:left="0"/>
+            </w:pPr>
+          </w:p>
+        </w:tc>
+        <w:tc>
+          <w:tcPr>
+            <w:tcW w:w="360" w:type="dxa"/>
+          </w:tcPr>
+          <w:p>
+            <w:pPr>
+              <w:pStyle w:val="ListParagraph"/>
+              <w:ind w:left="0"/>
+            </w:pPr>
+          </w:p>
+        </w:tc>
+        <w:tc>
+          <w:tcPr>
+            <w:tcW w:w="360" w:type="dxa"/>
+          </w:tcPr>
+          <w:p>
+            <w:pPr>
+              <w:pStyle w:val="ListParagraph"/>
+              <w:ind w:left="0"/>
+            </w:pPr>
+          </w:p>
+        </w:tc>
+        <w:tc>
+          <w:tcPr>
+            <w:tcW w:w="360" w:type="dxa"/>
+          </w:tcPr>
+          <w:p>
+            <w:pPr>
+              <w:pStyle w:val="ListParagraph"/>
+              <w:ind w:left="0"/>
+            </w:pPr>
+          </w:p>
+        </w:tc>
+        <w:tc>
+          <w:tcPr>
+            <w:tcW w:w="360" w:type="dxa"/>
+          </w:tcPr>
+          <w:p>
+            <w:pPr>
+              <w:pStyle w:val="ListParagraph"/>
+              <w:ind w:left="0"/>
+            </w:pPr>
+          </w:p>
+        </w:tc>
+        <w:tc>
+          <w:tcPr>
+            <w:tcW w:w="360" w:type="dxa"/>
+          </w:tcPr>
+          <w:p>
+            <w:pPr>
+              <w:pStyle w:val="ListParagraph"/>
+              <w:ind w:left="0"/>
+            </w:pPr>
+          </w:p>
+        </w:tc>
+        <w:tc>
+          <w:tcPr>
+            <w:tcW w:w="360" w:type="dxa"/>
+          </w:tcPr>
+          <w:p>
+            <w:pPr>
+              <w:pStyle w:val="ListParagraph"/>
+              <w:ind w:left="0"/>
+            </w:pPr>
+          </w:p>
+        </w:tc>
+        <w:tc>
+          <w:tcPr>
+            <w:tcW w:w="360" w:type="dxa"/>
+          </w:tcPr>
+          <w:p>
+            <w:pPr>
+              <w:pStyle w:val="ListParagraph"/>
+              <w:ind w:left="0"/>
+            </w:pPr>
+          </w:p>
+        </w:tc>
+        <w:tc>
+          <w:tcPr>
+            <w:tcW w:w="360" w:type="dxa"/>
+          </w:tcPr>
+          <w:p>
+            <w:pPr>
+              <w:pStyle w:val="ListParagraph"/>
+              <w:ind w:left="0"/>
+            </w:pPr>
+          </w:p>
+        </w:tc>
+        <w:tc>
+          <w:tcPr>
+            <w:tcW w:w="360" w:type="dxa"/>
+          </w:tcPr>
+          <w:p>
+            <w:pPr>
+              <w:pStyle w:val="ListParagraph"/>
+              <w:ind w:left="0"/>
+            </w:pPr>
+          </w:p>
+        </w:tc>
+        <w:tc>
+          <w:tcPr>
+            <w:tcW w:w="360" w:type="dxa"/>
+          </w:tcPr>
+          <w:p>
+            <w:pPr>
+              <w:pStyle w:val="ListParagraph"/>
+              <w:ind w:left="0"/>
+            </w:pPr>
+          </w:p>
+        </w:tc>
+        <w:tc>
+          <w:tcPr>
+            <w:tcW w:w="360" w:type="dxa"/>
+          </w:tcPr>
+          <w:p>
+            <w:pPr>
+              <w:pStyle w:val="ListParagraph"/>
+              <w:ind w:left="0"/>
+            </w:pPr>
+          </w:p>
+        </w:tc>
+        <w:tc>
+          <w:tcPr>
+            <w:tcW w:w="360" w:type="dxa"/>
+          </w:tcPr>
+          <w:p>
+            <w:pPr>
+              <w:pStyle w:val="ListParagraph"/>
+              <w:ind w:left="0"/>
+            </w:pPr>
+          </w:p>
+        </w:tc>
+        <w:tc>
+          <w:tcPr>
+            <w:tcW w:w="360" w:type="dxa"/>
+          </w:tcPr>
+          <w:p>
+            <w:pPr>
+              <w:pStyle w:val="ListParagraph"/>
+              <w:ind w:left="0"/>
+            </w:pPr>
+          </w:p>
+        </w:tc>
+        <w:tc>
+          <w:tcPr>
+            <w:tcW w:w="360" w:type="dxa"/>
+          </w:tcPr>
+          <w:p>
+            <w:pPr>
+              <w:pStyle w:val="ListParagraph"/>
+              <w:ind w:left="0"/>
+            </w:pPr>
+          </w:p>
+        </w:tc>
+        <w:tc>
+          <w:tcPr>
+            <w:tcW w:w="360" w:type="dxa"/>
+          </w:tcPr>
+          <w:p>
+            <w:pPr>
+              <w:pStyle w:val="ListParagraph"/>
+              <w:ind w:left="0"/>
+            </w:pPr>
+          </w:p>
+        </w:tc>
+        <w:tc>
+          <w:tcPr>
+            <w:tcW w:w="360" w:type="dxa"/>
+          </w:tcPr>
+          <w:p>
+            <w:pPr>
+              <w:pStyle w:val="ListParagraph"/>
+              <w:ind w:left="0"/>
+            </w:pPr>
+          </w:p>
+        </w:tc>
+        <w:tc>
+          <w:tcPr>
+            <w:tcW w:w="360" w:type="dxa"/>
+          </w:tcPr>
+          <w:p>
+            <w:pPr>
+              <w:pStyle w:val="ListParagraph"/>
+              <w:ind w:left="0"/>
+            </w:pPr>
+          </w:p>
+        </w:tc>
+        <w:tc>
+          <w:tcPr>
+            <w:tcW w:w="360" w:type="dxa"/>
+          </w:tcPr>
+          <w:p>
+            <w:pPr>
+              <w:pStyle w:val="ListParagraph"/>
+              <w:ind w:left="0"/>
+            </w:pPr>
+          </w:p>
+        </w:tc>
+        <w:tc>
+          <w:tcPr>
+            <w:tcW w:w="360" w:type="dxa"/>
+          </w:tcPr>
+          <w:p>
+            <w:pPr>
+              <w:pStyle w:val="ListParagraph"/>
+              <w:ind w:left="0"/>
+            </w:pPr>
+          </w:p>
+        </w:tc>
+        <w:tc>
+          <w:tcPr>
+            <w:tcW w:w="360" w:type="dxa"/>
+          </w:tcPr>
+          <w:p>
+            <w:pPr>
+              <w:pStyle w:val="ListParagraph"/>
+              <w:ind w:left="0"/>
+            </w:pPr>
+          </w:p>
+        </w:tc>
+        <w:tc>
+          <w:tcPr>
+            <w:tcW w:w="360" w:type="dxa"/>
+          </w:tcPr>
+          <w:p>
+            <w:pPr>
+              <w:pStyle w:val="ListParagraph"/>
+              <w:ind w:left="0"/>
+            </w:pPr>
+          </w:p>
+        </w:tc>
+        <w:tc>
+          <w:tcPr>
+            <w:tcW w:w="360" w:type="dxa"/>
+            <w:shd w:val="clear" w:color="auto" w:fill="FFFF00"/>
+          </w:tcPr>
+          <w:p>
+            <w:pPr>
+              <w:pStyle w:val="ListParagraph"/>
+              <w:ind w:left="0"/>
+            </w:pPr>
+            <w:r>
+              <w:t>1</w:t>
+            </w:r>
+          </w:p>
+        </w:tc>
+        <w:tc>
+          <w:tcPr>
+            <w:tcW w:w="360" w:type="dxa"/>
+          </w:tcPr>
+          <w:p>
+            <w:pPr>
+              <w:pStyle w:val="ListParagraph"/>
+              <w:ind w:left="0"/>
+            </w:pPr>
+          </w:p>
+        </w:tc>
+        <w:tc>
+          <w:tcPr>
+            <w:tcW w:w="360" w:type="dxa"/>
+          </w:tcPr>
+          <w:p>
+            <w:pPr>
+              <w:pStyle w:val="ListParagraph"/>
+              <w:ind w:left="0"/>
+            </w:pPr>
+          </w:p>
+        </w:tc>
+      </w:tr>
+      <w:tr>
+        <w:tc>
+          <w:tcPr>
+            <w:tcW w:w="360" w:type="dxa"/>
+          </w:tcPr>
+          <w:p>
+            <w:pPr>
+              <w:pStyle w:val="ListParagraph"/>
+              <w:ind w:left="0"/>
+            </w:pPr>
+            <w:r>
+              <w:t>31</w:t>
+            </w:r>
+          </w:p>
+        </w:tc>
+        <w:tc>
+          <w:tcPr>
+            <w:tcW w:w="360" w:type="dxa"/>
+          </w:tcPr>
+          <w:p>
+            <w:pPr>
+              <w:pStyle w:val="ListParagraph"/>
+              <w:ind w:left="0"/>
+            </w:pPr>
+          </w:p>
+        </w:tc>
+        <w:tc>
+          <w:tcPr>
+            <w:tcW w:w="360" w:type="dxa"/>
+          </w:tcPr>
+          <w:p>
+            <w:pPr>
+              <w:pStyle w:val="ListParagraph"/>
+              <w:ind w:left="0"/>
+            </w:pPr>
+          </w:p>
+        </w:tc>
+        <w:tc>
+          <w:tcPr>
+            <w:tcW w:w="360" w:type="dxa"/>
+          </w:tcPr>
+          <w:p>
+            <w:pPr>
+              <w:pStyle w:val="ListParagraph"/>
+              <w:ind w:left="0"/>
+            </w:pPr>
+          </w:p>
+        </w:tc>
+        <w:tc>
+          <w:tcPr>
+            <w:tcW w:w="360" w:type="dxa"/>
+          </w:tcPr>
+          <w:p>
+            <w:pPr>
+              <w:pStyle w:val="ListParagraph"/>
+              <w:ind w:left="0"/>
+            </w:pPr>
+          </w:p>
+        </w:tc>
+        <w:tc>
+          <w:tcPr>
+            <w:tcW w:w="360" w:type="dxa"/>
+          </w:tcPr>
+          <w:p>
+            <w:pPr>
+              <w:pStyle w:val="ListParagraph"/>
+              <w:ind w:left="0"/>
+            </w:pPr>
+          </w:p>
+        </w:tc>
+        <w:tc>
+          <w:tcPr>
+            <w:tcW w:w="360" w:type="dxa"/>
+          </w:tcPr>
+          <w:p>
+            <w:pPr>
+              <w:pStyle w:val="ListParagraph"/>
+              <w:ind w:left="0"/>
+            </w:pPr>
+          </w:p>
+        </w:tc>
+        <w:tc>
+          <w:tcPr>
+            <w:tcW w:w="360" w:type="dxa"/>
+          </w:tcPr>
+          <w:p>
+            <w:pPr>
+              <w:pStyle w:val="ListParagraph"/>
+              <w:ind w:left="0"/>
+            </w:pPr>
+          </w:p>
+        </w:tc>
+        <w:tc>
+          <w:tcPr>
+            <w:tcW w:w="360" w:type="dxa"/>
+          </w:tcPr>
+          <w:p>
+            <w:pPr>
+              <w:pStyle w:val="ListParagraph"/>
+              <w:ind w:left="0"/>
+            </w:pPr>
+          </w:p>
+        </w:tc>
+        <w:tc>
+          <w:tcPr>
+            <w:tcW w:w="360" w:type="dxa"/>
+          </w:tcPr>
+          <w:p>
+            <w:pPr>
+              <w:pStyle w:val="ListParagraph"/>
+              <w:ind w:left="0"/>
+            </w:pPr>
+          </w:p>
+        </w:tc>
+        <w:tc>
+          <w:tcPr>
+            <w:tcW w:w="360" w:type="dxa"/>
+          </w:tcPr>
+          <w:p>
+            <w:pPr>
+              <w:pStyle w:val="ListParagraph"/>
+              <w:ind w:left="0"/>
+            </w:pPr>
+          </w:p>
+        </w:tc>
+        <w:tc>
+          <w:tcPr>
+            <w:tcW w:w="360" w:type="dxa"/>
+          </w:tcPr>
+          <w:p>
+            <w:pPr>
+              <w:pStyle w:val="ListParagraph"/>
+              <w:ind w:left="0"/>
+            </w:pPr>
+          </w:p>
+        </w:tc>
+        <w:tc>
+          <w:tcPr>
+            <w:tcW w:w="360" w:type="dxa"/>
+          </w:tcPr>
+          <w:p>
+            <w:pPr>
+              <w:pStyle w:val="ListParagraph"/>
+              <w:ind w:left="0"/>
+            </w:pPr>
+          </w:p>
+        </w:tc>
+        <w:tc>
+          <w:tcPr>
+            <w:tcW w:w="360" w:type="dxa"/>
+          </w:tcPr>
+          <w:p>
+            <w:pPr>
+              <w:pStyle w:val="ListParagraph"/>
+              <w:ind w:left="0"/>
+            </w:pPr>
+          </w:p>
+        </w:tc>
+        <w:tc>
+          <w:tcPr>
+            <w:tcW w:w="360" w:type="dxa"/>
+          </w:tcPr>
+          <w:p>
+            <w:pPr>
+              <w:pStyle w:val="ListParagraph"/>
+              <w:ind w:left="0"/>
+            </w:pPr>
+          </w:p>
+        </w:tc>
+        <w:tc>
+          <w:tcPr>
+            <w:tcW w:w="360" w:type="dxa"/>
+          </w:tcPr>
+          <w:p>
+            <w:pPr>
+              <w:pStyle w:val="ListParagraph"/>
+              <w:ind w:left="0"/>
+            </w:pPr>
+          </w:p>
+        </w:tc>
+        <w:tc>
+          <w:tcPr>
+            <w:tcW w:w="360" w:type="dxa"/>
+          </w:tcPr>
+          <w:p>
+            <w:pPr>
+              <w:pStyle w:val="ListParagraph"/>
+              <w:ind w:left="0"/>
+            </w:pPr>
+          </w:p>
+        </w:tc>
+        <w:tc>
+          <w:tcPr>
+            <w:tcW w:w="360" w:type="dxa"/>
+          </w:tcPr>
+          <w:p>
+            <w:pPr>
+              <w:pStyle w:val="ListParagraph"/>
+              <w:ind w:left="0"/>
+            </w:pPr>
+          </w:p>
+        </w:tc>
+        <w:tc>
+          <w:tcPr>
+            <w:tcW w:w="360" w:type="dxa"/>
+          </w:tcPr>
+          <w:p>
+            <w:pPr>
+              <w:pStyle w:val="ListParagraph"/>
+              <w:ind w:left="0"/>
+            </w:pPr>
+          </w:p>
+        </w:tc>
+        <w:tc>
+          <w:tcPr>
+            <w:tcW w:w="360" w:type="dxa"/>
+          </w:tcPr>
+          <w:p>
+            <w:pPr>
+              <w:pStyle w:val="ListParagraph"/>
+              <w:ind w:left="0"/>
+            </w:pPr>
+          </w:p>
+        </w:tc>
+        <w:tc>
+          <w:tcPr>
+            <w:tcW w:w="360" w:type="dxa"/>
+          </w:tcPr>
+          <w:p>
+            <w:pPr>
+              <w:pStyle w:val="ListParagraph"/>
+              <w:ind w:left="0"/>
+            </w:pPr>
+          </w:p>
+        </w:tc>
+        <w:tc>
+          <w:tcPr>
+            <w:tcW w:w="360" w:type="dxa"/>
+          </w:tcPr>
+          <w:p>
+            <w:pPr>
+              <w:pStyle w:val="ListParagraph"/>
+              <w:ind w:left="0"/>
+            </w:pPr>
+          </w:p>
+        </w:tc>
+        <w:tc>
+          <w:tcPr>
+            <w:tcW w:w="360" w:type="dxa"/>
+          </w:tcPr>
+          <w:p>
+            <w:pPr>
+              <w:pStyle w:val="ListParagraph"/>
+              <w:ind w:left="0"/>
+            </w:pPr>
+          </w:p>
+        </w:tc>
+        <w:tc>
+          <w:tcPr>
+            <w:tcW w:w="360" w:type="dxa"/>
+          </w:tcPr>
+          <w:p>
+            <w:pPr>
+              <w:pStyle w:val="ListParagraph"/>
+              <w:ind w:left="0"/>
+            </w:pPr>
+          </w:p>
+        </w:tc>
+        <w:tc>
+          <w:tcPr>
+            <w:tcW w:w="360" w:type="dxa"/>
+          </w:tcPr>
+          <w:p>
+            <w:pPr>
+              <w:pStyle w:val="ListParagraph"/>
+              <w:ind w:left="0"/>
+            </w:pPr>
+          </w:p>
+        </w:tc>
+        <w:tc>
+          <w:tcPr>
+            <w:tcW w:w="360" w:type="dxa"/>
+          </w:tcPr>
+          <w:p>
+            <w:pPr>
+              <w:pStyle w:val="ListParagraph"/>
+              <w:ind w:left="0"/>
+            </w:pPr>
+          </w:p>
+        </w:tc>
+        <w:tc>
+          <w:tcPr>
+            <w:tcW w:w="360" w:type="dxa"/>
+          </w:tcPr>
+          <w:p>
+            <w:pPr>
+              <w:pStyle w:val="ListParagraph"/>
+              <w:ind w:left="0"/>
+            </w:pPr>
+          </w:p>
+        </w:tc>
+        <w:tc>
+          <w:tcPr>
+            <w:tcW w:w="360" w:type="dxa"/>
+          </w:tcPr>
+          <w:p>
+            <w:pPr>
+              <w:pStyle w:val="ListParagraph"/>
+              <w:ind w:left="0"/>
+            </w:pPr>
+          </w:p>
+        </w:tc>
+        <w:tc>
+          <w:tcPr>
+            <w:tcW w:w="360" w:type="dxa"/>
+          </w:tcPr>
+          <w:p>
+            <w:pPr>
+              <w:pStyle w:val="ListParagraph"/>
+              <w:ind w:left="0"/>
+            </w:pPr>
+          </w:p>
+        </w:tc>
+        <w:tc>
+          <w:tcPr>
+            <w:tcW w:w="360" w:type="dxa"/>
+            <w:shd w:val="clear" w:color="auto" w:fill="FFFF00"/>
+          </w:tcPr>
+          <w:p>
+            <w:pPr>
+              <w:pStyle w:val="ListParagraph"/>
+              <w:ind w:left="0"/>
+            </w:pPr>
+            <w:r>
+              <w:t>2</w:t>
+            </w:r>
+          </w:p>
+        </w:tc>
+        <w:tc>
+          <w:tcPr>
+            <w:tcW w:w="360" w:type="dxa"/>
+          </w:tcPr>
+          <w:p>
+            <w:pPr>
+              <w:pStyle w:val="ListParagraph"/>
+              <w:ind w:left="0"/>
+            </w:pPr>
+            <w:r>
+              <w:t>1</w:t>
+            </w:r>
+          </w:p>
+        </w:tc>
+        <w:tc>
+          <w:tcPr>
+            <w:tcW w:w="360" w:type="dxa"/>
+          </w:tcPr>
+          <w:p>
+            <w:pPr>
+              <w:pStyle w:val="ListParagraph"/>
+              <w:ind w:left="0"/>
+            </w:pPr>
+            <w:r>
+              <w:t>0</w:t>
+            </w:r>
+          </w:p>
+        </w:tc>
+      </w:tr>
+    </w:tbl>
+    <w:p>
+      <w:pPr>
+        <w:pStyle w:val="ListParagraph"/>
+        <w:ind w:left="1545"/>
+      </w:pPr>
+    </w:p>
+    <w:p>
+      <w:pPr>
+        <w:pStyle w:val="ListParagraph"/>
+        <w:numPr>
+          <w:ilvl w:val="0"/>
+          <w:numId w:val="2"/>
+        </w:numPr>
+      </w:pPr>
+      <w:r>
+        <w:t xml:space="preserve">Set PLL Engaged External Mode (PEE-mode)  </w:t>
+      </w:r>
+    </w:p>
+    <w:p>
+      <w:pPr>
+        <w:ind w:left="825"/>
+        <w:rPr>
+          <w:b/>
+        </w:rPr>
+      </w:pPr>
+      <w:r>
+        <w:t xml:space="preserve">NOTE: </w:t>
+      </w:r>
+      <w:r>
+        <w:rPr>
+          <w:b/>
+        </w:rPr>
+        <w:t>In PEE mode, the MCGOUTCLK is derived from the output of PLL</w:t>
+      </w:r>
+      <w:r>
+        <w:t xml:space="preserve"> </w:t>
+      </w:r>
+      <w:r>
+        <w:rPr>
+          <w:b/>
+        </w:rPr>
+        <w:t>which is controlled by a</w:t>
+      </w:r>
+      <w:r>
+        <w:rPr>
+          <w:b/>
+        </w:rPr>
+        <w:t>n</w:t>
+      </w:r>
+      <w:r>
+        <w:rPr>
+          <w:b/>
+        </w:rPr>
+        <w:t xml:space="preserve"> external</w:t>
+      </w:r>
+      <w:r>
+        <w:rPr>
+          <w:b/>
+        </w:rPr>
+        <w:t xml:space="preserve"> </w:t>
+      </w:r>
+      <w:r>
+        <w:rPr>
+          <w:b/>
+        </w:rPr>
+        <w:t>reference clock. The PLL clock frequency locks to a multiplication factor, as specified by its</w:t>
+      </w:r>
+      <w:r>
+        <w:rPr>
+          <w:b/>
+        </w:rPr>
+        <w:t xml:space="preserve"> </w:t>
+      </w:r>
+      <w:r>
+        <w:rPr>
+          <w:b/>
+        </w:rPr>
+        <w:t>corresponding VDIV, times the selected PLL reference frequency, as specified by its corresponding</w:t>
+      </w:r>
+      <w:r>
+        <w:rPr>
+          <w:b/>
+        </w:rPr>
+        <w:t xml:space="preserve"> </w:t>
+      </w:r>
+      <w:r>
+        <w:rPr>
+          <w:b/>
+        </w:rPr>
+        <w:t>PRDIV. The PLL's programmable reference divider must be configured to produce a valid PLL</w:t>
+      </w:r>
+      <w:r>
+        <w:rPr>
+          <w:b/>
+        </w:rPr>
+        <w:t xml:space="preserve"> </w:t>
+      </w:r>
+      <w:r>
+        <w:rPr>
+          <w:b/>
+        </w:rPr>
+        <w:t>reference clock.</w:t>
+      </w:r>
+      <w:r>
+        <w:rPr>
+          <w:b/>
+        </w:rPr>
+        <w:t xml:space="preserve"> (</w:t>
+      </w:r>
+      <w:proofErr w:type="spellStart"/>
+      <w:r>
+        <w:rPr>
+          <w:b/>
+        </w:rPr>
+        <w:t>pg</w:t>
+      </w:r>
+      <w:proofErr w:type="spellEnd"/>
+      <w:r>
+        <w:rPr>
+          <w:b/>
+        </w:rPr>
+        <w:t>: 478)</w:t>
+      </w:r>
+    </w:p>
+    <w:p>
+      <w:pPr>
+        <w:pStyle w:val="ListParagraph"/>
+        <w:numPr>
+          <w:ilvl w:val="1"/>
+          <w:numId w:val="2"/>
+        </w:numPr>
+      </w:pPr>
+      <w:r>
+        <w:t xml:space="preserve">When </w:t>
+      </w:r>
+      <w:proofErr w:type="gramStart"/>
+      <w:r>
+        <w:t>C1[</w:t>
+      </w:r>
+      <w:proofErr w:type="gramEnd"/>
+      <w:r>
+        <w:t>IREFS] is set, the external</w:t>
+      </w:r>
+      <w:r>
+        <w:t xml:space="preserve"> </w:t>
+      </w:r>
+      <w:r>
+        <w:t>reference clock will not be used by the FLL or PLL.</w:t>
+      </w:r>
+      <w:r>
+        <w:t xml:space="preserve"> So clear it.</w:t>
+      </w:r>
+    </w:p>
+    <w:p>
+      <w:pPr>
+        <w:pStyle w:val="ListParagraph"/>
+        <w:numPr>
+          <w:ilvl w:val="2"/>
+          <w:numId w:val="2"/>
+        </w:numPr>
+      </w:pPr>
+      <w:r>
+        <w:t xml:space="preserve">Access </w:t>
+      </w:r>
+      <w:r>
+        <w:t>MCG_C1</w:t>
+      </w:r>
+      <w:r>
+        <w:t xml:space="preserve"> register:  </w:t>
+      </w:r>
+      <w:r>
+        <w:t>4006_4000h base + 0h offset = 4006_4000h</w:t>
+      </w:r>
+    </w:p>
+    <w:p>
+      <w:pPr>
+        <w:pStyle w:val="ListParagraph"/>
+        <w:numPr>
+          <w:ilvl w:val="2"/>
+          <w:numId w:val="2"/>
+        </w:numPr>
+      </w:pPr>
+      <w:r>
+        <w:t>Set bits 7-6 to 00 to select the output of PLL</w:t>
+      </w:r>
+    </w:p>
+    <w:tbl>
+      <w:tblPr>
+        <w:tblStyle w:val="TableGrid"/>
+        <w:tblW w:w="0" w:type="auto"/>
+        <w:tblInd w:w="1545" w:type="dxa"/>
+        <w:tblLook w:val="04A0" w:firstRow="1" w:lastRow="0" w:firstColumn="1" w:lastColumn="0" w:noHBand="0" w:noVBand="1"/>
+      </w:tblPr>
+      <w:tblGrid>
+        <w:gridCol w:w="980"/>
+        <w:gridCol w:w="882"/>
+        <w:gridCol w:w="882"/>
+        <w:gridCol w:w="882"/>
+        <w:gridCol w:w="881"/>
+        <w:gridCol w:w="881"/>
+        <w:gridCol w:w="881"/>
+        <w:gridCol w:w="881"/>
+        <w:gridCol w:w="881"/>
+      </w:tblGrid>
+      <w:tr>
+        <w:tc>
+          <w:tcPr>
+            <w:tcW w:w="980" w:type="dxa"/>
+          </w:tcPr>
+          <w:p>
+            <w:pPr>
+              <w:pStyle w:val="ListParagraph"/>
+              <w:ind w:left="0"/>
+            </w:pPr>
+            <w:r>
+              <w:t>Value</w:t>
+            </w:r>
+          </w:p>
+        </w:tc>
+        <w:tc>
+          <w:tcPr>
+            <w:tcW w:w="882" w:type="dxa"/>
+            <w:shd w:val="clear" w:color="auto" w:fill="FFFF00"/>
+          </w:tcPr>
+          <w:p>
+            <w:pPr>
+              <w:pStyle w:val="ListParagraph"/>
+              <w:ind w:left="0"/>
+            </w:pPr>
+            <w:r>
+              <w:t>0</w:t>
+            </w:r>
+          </w:p>
+        </w:tc>
+        <w:tc>
+          <w:tcPr>
+            <w:tcW w:w="882" w:type="dxa"/>
+            <w:shd w:val="clear" w:color="auto" w:fill="FFFF00"/>
+          </w:tcPr>
+          <w:p>
+            <w:pPr>
+              <w:pStyle w:val="ListParagraph"/>
+              <w:ind w:left="0"/>
+            </w:pPr>
+            <w:r>
+              <w:t>0</w:t>
+            </w:r>
+          </w:p>
+        </w:tc>
+        <w:tc>
+          <w:tcPr>
+            <w:tcW w:w="882" w:type="dxa"/>
+          </w:tcPr>
+          <w:p>
+            <w:pPr>
+              <w:pStyle w:val="ListParagraph"/>
+              <w:ind w:left="0"/>
+            </w:pPr>
+          </w:p>
+        </w:tc>
+        <w:tc>
+          <w:tcPr>
+            <w:tcW w:w="881" w:type="dxa"/>
+          </w:tcPr>
+          <w:p>
+            <w:pPr>
+              <w:pStyle w:val="ListParagraph"/>
+              <w:ind w:left="0"/>
+            </w:pPr>
+          </w:p>
+        </w:tc>
+        <w:tc>
+          <w:tcPr>
+            <w:tcW w:w="881" w:type="dxa"/>
+          </w:tcPr>
+          <w:p>
+            <w:pPr>
+              <w:pStyle w:val="ListParagraph"/>
+              <w:ind w:left="0"/>
+            </w:pPr>
+          </w:p>
+        </w:tc>
+        <w:tc>
+          <w:tcPr>
+            <w:tcW w:w="881" w:type="dxa"/>
+          </w:tcPr>
+          <w:p>
+            <w:pPr>
+              <w:pStyle w:val="ListParagraph"/>
+              <w:ind w:left="0"/>
+            </w:pPr>
+          </w:p>
+        </w:tc>
+        <w:tc>
+          <w:tcPr>
+            <w:tcW w:w="881" w:type="dxa"/>
+          </w:tcPr>
+          <w:p>
+            <w:pPr>
+              <w:pStyle w:val="ListParagraph"/>
+              <w:ind w:left="0"/>
+            </w:pPr>
+          </w:p>
+        </w:tc>
+        <w:tc>
+          <w:tcPr>
+            <w:tcW w:w="881" w:type="dxa"/>
+          </w:tcPr>
+          <w:p>
+            <w:pPr>
+              <w:pStyle w:val="ListParagraph"/>
+              <w:ind w:left="0"/>
+            </w:pPr>
+          </w:p>
+        </w:tc>
+      </w:tr>
+      <w:tr>
+        <w:tc>
+          <w:tcPr>
+            <w:tcW w:w="980" w:type="dxa"/>
+          </w:tcPr>
+          <w:p>
+            <w:pPr>
+              <w:pStyle w:val="ListParagraph"/>
+              <w:ind w:left="0"/>
+            </w:pPr>
+            <w:r>
+              <w:t>Bits</w:t>
+            </w:r>
+          </w:p>
+        </w:tc>
+        <w:tc>
+          <w:tcPr>
+            <w:tcW w:w="882" w:type="dxa"/>
+            <w:shd w:val="clear" w:color="auto" w:fill="FFFF00"/>
+          </w:tcPr>
+          <w:p>
+            <w:pPr>
+              <w:pStyle w:val="ListParagraph"/>
+              <w:ind w:left="0"/>
+            </w:pPr>
+            <w:r>
+              <w:t>7</w:t>
+            </w:r>
+          </w:p>
+        </w:tc>
+        <w:tc>
+          <w:tcPr>
+            <w:tcW w:w="882" w:type="dxa"/>
+            <w:shd w:val="clear" w:color="auto" w:fill="FFFF00"/>
+          </w:tcPr>
+          <w:p>
+            <w:pPr>
+              <w:pStyle w:val="ListParagraph"/>
+              <w:ind w:left="0"/>
+            </w:pPr>
+            <w:r>
+              <w:t>6</w:t>
+            </w:r>
+          </w:p>
+        </w:tc>
+        <w:tc>
+          <w:tcPr>
+            <w:tcW w:w="882" w:type="dxa"/>
+          </w:tcPr>
+          <w:p>
+            <w:pPr>
+              <w:pStyle w:val="ListParagraph"/>
+              <w:ind w:left="0"/>
+            </w:pPr>
+            <w:r>
+              <w:t>5</w:t>
+            </w:r>
+          </w:p>
+        </w:tc>
+        <w:tc>
+          <w:tcPr>
+            <w:tcW w:w="881" w:type="dxa"/>
+          </w:tcPr>
+          <w:p>
+            <w:pPr>
+              <w:pStyle w:val="ListParagraph"/>
+              <w:ind w:left="0"/>
+            </w:pPr>
+            <w:r>
+              <w:t>4</w:t>
+            </w:r>
+          </w:p>
+        </w:tc>
+        <w:tc>
+          <w:tcPr>
+            <w:tcW w:w="881" w:type="dxa"/>
+          </w:tcPr>
+          <w:p>
+            <w:pPr>
+              <w:pStyle w:val="ListParagraph"/>
+              <w:ind w:left="0"/>
+            </w:pPr>
+            <w:r>
+              <w:t>3</w:t>
+            </w:r>
+          </w:p>
+        </w:tc>
+        <w:tc>
+          <w:tcPr>
+            <w:tcW w:w="881" w:type="dxa"/>
+          </w:tcPr>
+          <w:p>
+            <w:pPr>
+              <w:pStyle w:val="ListParagraph"/>
+              <w:ind w:left="0"/>
+            </w:pPr>
+            <w:r>
+              <w:t>2</w:t>
+            </w:r>
+          </w:p>
+        </w:tc>
+        <w:tc>
+          <w:tcPr>
+            <w:tcW w:w="881" w:type="dxa"/>
+          </w:tcPr>
+          <w:p>
+            <w:pPr>
+              <w:pStyle w:val="ListParagraph"/>
+              <w:ind w:left="0"/>
+            </w:pPr>
+            <w:r>
+              <w:t>1</w:t>
+            </w:r>
+          </w:p>
+        </w:tc>
+        <w:tc>
+          <w:tcPr>
+            <w:tcW w:w="881" w:type="dxa"/>
+          </w:tcPr>
+          <w:p>
+            <w:pPr>
+              <w:pStyle w:val="ListParagraph"/>
+              <w:ind w:left="0"/>
+            </w:pPr>
+            <w:r>
+              <w:t>0</w:t>
+            </w:r>
+          </w:p>
+        </w:tc>
+      </w:tr>
+    </w:tbl>
+    <w:p>
+      <w:pPr>
+        <w:pStyle w:val="ListParagraph"/>
+        <w:numPr>
+          <w:ilvl w:val="1"/>
+          <w:numId w:val="2"/>
+        </w:numPr>
+      </w:pPr>
+      <w:r>
+        <w:t>Select Reference clock source to external</w:t>
+      </w:r>
+    </w:p>
+    <w:p>
+      <w:pPr>
+        <w:pStyle w:val="ListParagraph"/>
+        <w:numPr>
+          <w:ilvl w:val="2"/>
+          <w:numId w:val="2"/>
+        </w:numPr>
+      </w:pPr>
+      <w:r>
+        <w:t xml:space="preserve">Access </w:t>
+      </w:r>
+      <w:r>
+        <w:t>MCG_C1</w:t>
+      </w:r>
+      <w:r>
+        <w:t xml:space="preserve"> register:  </w:t>
+      </w:r>
+      <w:r>
+        <w:t>4006_4000h base + 0h offset = 4006_4000h</w:t>
+      </w:r>
+    </w:p>
+    <w:p>
+      <w:pPr>
+        <w:pStyle w:val="ListParagraph"/>
+        <w:numPr>
+          <w:ilvl w:val="2"/>
+          <w:numId w:val="2"/>
+        </w:numPr>
+      </w:pPr>
+      <w:r>
+        <w:t xml:space="preserve">0 is written to </w:t>
+      </w:r>
+      <w:proofErr w:type="gramStart"/>
+      <w:r>
+        <w:t>C1[</w:t>
+      </w:r>
+      <w:proofErr w:type="gramEnd"/>
+      <w:r>
+        <w:t>IREFS]</w:t>
+      </w:r>
+      <w:r>
+        <w:t xml:space="preserve"> which is bit 2</w:t>
+      </w:r>
+      <w:r>
+        <w:t>.</w:t>
+      </w:r>
+    </w:p>
+    <w:tbl>
+      <w:tblPr>
+        <w:tblStyle w:val="TableGrid"/>
+        <w:tblpPr w:leftFromText="180" w:rightFromText="180" w:vertAnchor="text" w:horzAnchor="margin" w:tblpXSpec="right" w:tblpY="144"/>
+        <w:tblW w:w="0" w:type="auto"/>
+        <w:tblLook w:val="04A0" w:firstRow="1" w:lastRow="0" w:firstColumn="1" w:lastColumn="0" w:noHBand="0" w:noVBand="1"/>
+      </w:tblPr>
+      <w:tblGrid>
+        <w:gridCol w:w="980"/>
+        <w:gridCol w:w="882"/>
+        <w:gridCol w:w="882"/>
+        <w:gridCol w:w="882"/>
+        <w:gridCol w:w="881"/>
+        <w:gridCol w:w="881"/>
+        <w:gridCol w:w="881"/>
+        <w:gridCol w:w="881"/>
+        <w:gridCol w:w="881"/>
+      </w:tblGrid>
+      <w:tr>
+        <w:tc>
+          <w:tcPr>
+            <w:tcW w:w="980" w:type="dxa"/>
+          </w:tcPr>
+          <w:p>
+            <w:pPr>
+              <w:pStyle w:val="ListParagraph"/>
+              <w:ind w:left="0"/>
+            </w:pPr>
+            <w:r>
+              <w:t>Value</w:t>
+            </w:r>
+          </w:p>
+        </w:tc>
+        <w:tc>
+          <w:tcPr>
+            <w:tcW w:w="882" w:type="dxa"/>
+            <w:shd w:val="clear" w:color="auto" w:fill="auto"/>
+          </w:tcPr>
+          <w:p>
+            <w:pPr>
+              <w:pStyle w:val="ListParagraph"/>
+              <w:ind w:left="0"/>
+            </w:pPr>
+          </w:p>
+        </w:tc>
+        <w:tc>
+          <w:tcPr>
+            <w:tcW w:w="882" w:type="dxa"/>
+            <w:shd w:val="clear" w:color="auto" w:fill="auto"/>
+          </w:tcPr>
+          <w:p>
+            <w:pPr>
+              <w:pStyle w:val="ListParagraph"/>
+              <w:ind w:left="0"/>
+            </w:pPr>
+          </w:p>
+        </w:tc>
+        <w:tc>
+          <w:tcPr>
+            <w:tcW w:w="882" w:type="dxa"/>
+          </w:tcPr>
+          <w:p>
+            <w:pPr>
+              <w:pStyle w:val="ListParagraph"/>
+              <w:ind w:left="0"/>
+            </w:pPr>
+          </w:p>
+        </w:tc>
+        <w:tc>
+          <w:tcPr>
+            <w:tcW w:w="881" w:type="dxa"/>
+          </w:tcPr>
+          <w:p>
+            <w:pPr>
+              <w:pStyle w:val="ListParagraph"/>
+              <w:ind w:left="0"/>
+            </w:pPr>
+          </w:p>
+        </w:tc>
+        <w:tc>
+          <w:tcPr>
+            <w:tcW w:w="881" w:type="dxa"/>
+          </w:tcPr>
+          <w:p>
+            <w:pPr>
+              <w:pStyle w:val="ListParagraph"/>
+              <w:ind w:left="0"/>
+            </w:pPr>
+          </w:p>
+        </w:tc>
+        <w:tc>
+          <w:tcPr>
+            <w:tcW w:w="881" w:type="dxa"/>
+            <w:shd w:val="clear" w:color="auto" w:fill="FFFF00"/>
+          </w:tcPr>
+          <w:p>
+            <w:pPr>
+              <w:pStyle w:val="ListParagraph"/>
+              <w:ind w:left="0"/>
+            </w:pPr>
+            <w:r>
+              <w:t>0</w:t>
+            </w:r>
+          </w:p>
+        </w:tc>
+        <w:tc>
+          <w:tcPr>
+            <w:tcW w:w="881" w:type="dxa"/>
+          </w:tcPr>
+          <w:p>
+            <w:pPr>
+              <w:pStyle w:val="ListParagraph"/>
+              <w:ind w:left="0"/>
+            </w:pPr>
+          </w:p>
+        </w:tc>
+        <w:tc>
+          <w:tcPr>
+            <w:tcW w:w="881" w:type="dxa"/>
+          </w:tcPr>
+          <w:p>
+            <w:pPr>
+              <w:pStyle w:val="ListParagraph"/>
+              <w:ind w:left="0"/>
+            </w:pPr>
+          </w:p>
+        </w:tc>
+      </w:tr>
+      <w:tr>
+        <w:tc>
+          <w:tcPr>
+            <w:tcW w:w="980" w:type="dxa"/>
+          </w:tcPr>
+          <w:p>
+            <w:pPr>
+              <w:pStyle w:val="ListParagraph"/>
+              <w:ind w:left="0"/>
+            </w:pPr>
+            <w:r>
+              <w:t>Bits</w:t>
+            </w:r>
+          </w:p>
+        </w:tc>
+        <w:tc>
+          <w:tcPr>
+            <w:tcW w:w="882" w:type="dxa"/>
+            <w:shd w:val="clear" w:color="auto" w:fill="auto"/>
+          </w:tcPr>
+          <w:p>
+            <w:pPr>
+              <w:pStyle w:val="ListParagraph"/>
+              <w:ind w:left="0"/>
+            </w:pPr>
+            <w:r>
+              <w:t>7</w:t>
+            </w:r>
+          </w:p>
+        </w:tc>
+        <w:tc>
+          <w:tcPr>
+            <w:tcW w:w="882" w:type="dxa"/>
+            <w:shd w:val="clear" w:color="auto" w:fill="auto"/>
+          </w:tcPr>
+          <w:p>
+            <w:pPr>
+              <w:pStyle w:val="ListParagraph"/>
+              <w:ind w:left="0"/>
+            </w:pPr>
+            <w:r>
+              <w:t>6</w:t>
+            </w:r>
+          </w:p>
+        </w:tc>
+        <w:tc>
+          <w:tcPr>
+            <w:tcW w:w="882" w:type="dxa"/>
+          </w:tcPr>
+          <w:p>
+            <w:pPr>
+              <w:pStyle w:val="ListParagraph"/>
+              <w:ind w:left="0"/>
+            </w:pPr>
+            <w:r>
+              <w:t>5</w:t>
+            </w:r>
+          </w:p>
+        </w:tc>
+        <w:tc>
+          <w:tcPr>
+            <w:tcW w:w="881" w:type="dxa"/>
+          </w:tcPr>
+          <w:p>
+            <w:pPr>
+              <w:pStyle w:val="ListParagraph"/>
+              <w:ind w:left="0"/>
+            </w:pPr>
+            <w:r>
+              <w:t>4</w:t>
+            </w:r>
+          </w:p>
+        </w:tc>
+        <w:tc>
+          <w:tcPr>
+            <w:tcW w:w="881" w:type="dxa"/>
+          </w:tcPr>
+          <w:p>
+            <w:pPr>
+              <w:pStyle w:val="ListParagraph"/>
+              <w:ind w:left="0"/>
+            </w:pPr>
+            <w:r>
+              <w:t>3</w:t>
+            </w:r>
+          </w:p>
+        </w:tc>
+        <w:tc>
+          <w:tcPr>
+            <w:tcW w:w="881" w:type="dxa"/>
+            <w:shd w:val="clear" w:color="auto" w:fill="FFFF00"/>
+          </w:tcPr>
+          <w:p>
+            <w:pPr>
+              <w:pStyle w:val="ListParagraph"/>
+              <w:ind w:left="0"/>
+            </w:pPr>
+            <w:r>
+              <w:t>2</w:t>
+            </w:r>
+          </w:p>
+        </w:tc>
+        <w:tc>
+          <w:tcPr>
+            <w:tcW w:w="881" w:type="dxa"/>
+          </w:tcPr>
+          <w:p>
+            <w:pPr>
+              <w:pStyle w:val="ListParagraph"/>
+              <w:ind w:left="0"/>
+            </w:pPr>
+            <w:r>
+              <w:t>1</w:t>
+            </w:r>
+          </w:p>
+        </w:tc>
+        <w:tc>
+          <w:tcPr>
+            <w:tcW w:w="881" w:type="dxa"/>
+          </w:tcPr>
+          <w:p>
+            <w:pPr>
+              <w:pStyle w:val="ListParagraph"/>
+              <w:ind w:left="0"/>
+            </w:pPr>
+            <w:r>
+              <w:t>0</w:t>
+            </w:r>
+          </w:p>
+        </w:tc>
+      </w:tr>
+    </w:tbl>
+    <w:p>
+      <w:pPr>
+        <w:pStyle w:val="ListParagraph"/>
+        <w:ind w:left="2265"/>
+      </w:pPr>
+    </w:p>
+    <w:p/>
+    <w:p>
+      <w:pPr>
+        <w:pStyle w:val="ListParagraph"/>
+        <w:numPr>
+          <w:ilvl w:val="1"/>
+          <w:numId w:val="2"/>
+        </w:numPr>
+        <w:tabs>
+          <w:tab w:val="left" w:pos="1830"/>
+        </w:tabs>
+      </w:pPr>
+      <w:r>
+        <w:t>Select the multiplication factor VDIV</w:t>
+      </w:r>
+    </w:p>
+    <w:p>
+      <w:pPr>
+        <w:pStyle w:val="ListParagraph"/>
+        <w:numPr>
+          <w:ilvl w:val="2"/>
+          <w:numId w:val="2"/>
+        </w:numPr>
+        <w:tabs>
+          <w:tab w:val="left" w:pos="1830"/>
+        </w:tabs>
+      </w:pPr>
+      <w:r>
+        <w:t>MCG_C6</w:t>
+      </w:r>
+      <w:r>
+        <w:t xml:space="preserve"> </w:t>
+      </w:r>
+      <w:r>
+        <w:t xml:space="preserve"> </w:t>
+      </w:r>
+      <w:r>
+        <w:t>Address: 4006_4000h base + 5h offset = 4006_4005h</w:t>
+      </w:r>
+    </w:p>
+    <w:p>
+      <w:pPr>
+        <w:pStyle w:val="ListParagraph"/>
+        <w:numPr>
+          <w:ilvl w:val="2"/>
+          <w:numId w:val="2"/>
+        </w:numPr>
+        <w:tabs>
+          <w:tab w:val="left" w:pos="1830"/>
+        </w:tabs>
+        <w:rPr>
+          <w:b/>
+          <w:color w:val="FF0000"/>
+        </w:rPr>
+      </w:pPr>
+      <w:r>
+        <w:rPr>
+          <w:b/>
+          <w:color w:val="FF0000"/>
+        </w:rPr>
+        <w:t>We’ll have to write an appropriate value</w:t>
+      </w:r>
+      <w:proofErr w:type="gramStart"/>
+      <w:r>
+        <w:rPr>
+          <w:b/>
+          <w:color w:val="FF0000"/>
+        </w:rPr>
+        <w:t>?</w:t>
+      </w:r>
+      <w:r>
+        <w:rPr>
+          <w:b/>
+          <w:color w:val="FF0000"/>
+        </w:rPr>
+        <w:t xml:space="preserve"> </w:t>
+      </w:r>
+      <w:r>
+        <w:rPr>
+          <w:b/>
+          <w:color w:val="FF0000"/>
+        </w:rPr>
+        <w:t>?</w:t>
+      </w:r>
+      <w:proofErr w:type="gramEnd"/>
+      <w:r>
+        <w:rPr>
+          <w:b/>
+          <w:color w:val="FF0000"/>
+        </w:rPr>
+        <w:t xml:space="preserve"> Options given in </w:t>
+      </w:r>
+      <w:r>
+        <w:rPr>
+          <w:b/>
+          <w:color w:val="FF0000"/>
+        </w:rPr>
+        <w:t>(</w:t>
+      </w:r>
+      <w:proofErr w:type="spellStart"/>
+      <w:r>
+        <w:rPr>
+          <w:b/>
+          <w:color w:val="FF0000"/>
+        </w:rPr>
+        <w:t>pg</w:t>
+      </w:r>
+      <w:proofErr w:type="spellEnd"/>
+      <w:r>
+        <w:rPr>
+          <w:b/>
+          <w:color w:val="FF0000"/>
+        </w:rPr>
+        <w:t>: 469)</w:t>
+      </w:r>
+    </w:p>
+    <w:tbl>
+      <w:tblPr>
+        <w:tblStyle w:val="TableGrid"/>
+        <w:tblpPr w:leftFromText="180" w:rightFromText="180" w:vertAnchor="text" w:horzAnchor="margin" w:tblpXSpec="right" w:tblpY="66"/>
+        <w:tblW w:w="0" w:type="auto"/>
+        <w:tblLook w:val="04A0" w:firstRow="1" w:lastRow="0" w:firstColumn="1" w:lastColumn="0" w:noHBand="0" w:noVBand="1"/>
+      </w:tblPr>
+      <w:tblGrid>
+        <w:gridCol w:w="980"/>
+        <w:gridCol w:w="882"/>
+        <w:gridCol w:w="882"/>
+        <w:gridCol w:w="882"/>
+        <w:gridCol w:w="881"/>
+        <w:gridCol w:w="881"/>
+        <w:gridCol w:w="881"/>
+        <w:gridCol w:w="881"/>
+        <w:gridCol w:w="881"/>
+      </w:tblGrid>
+      <w:tr>
+        <w:tc>
+          <w:tcPr>
+            <w:tcW w:w="980" w:type="dxa"/>
+          </w:tcPr>
+          <w:p>
+            <w:pPr>
+              <w:pStyle w:val="ListParagraph"/>
+              <w:ind w:left="0"/>
+            </w:pPr>
+            <w:r>
+              <w:t>Value</w:t>
+            </w:r>
+          </w:p>
+        </w:tc>
+        <w:tc>
+          <w:tcPr>
+            <w:tcW w:w="882" w:type="dxa"/>
+            <w:shd w:val="clear" w:color="auto" w:fill="auto"/>
+          </w:tcPr>
+          <w:p>
+            <w:pPr>
+              <w:pStyle w:val="ListParagraph"/>
+              <w:ind w:left="0"/>
+            </w:pPr>
+          </w:p>
+        </w:tc>
+        <w:tc>
+          <w:tcPr>
+            <w:tcW w:w="882" w:type="dxa"/>
+            <w:shd w:val="clear" w:color="auto" w:fill="auto"/>
+          </w:tcPr>
+          <w:p>
+            <w:pPr>
+              <w:pStyle w:val="ListParagraph"/>
+              <w:ind w:left="0"/>
+            </w:pPr>
+          </w:p>
+        </w:tc>
+        <w:tc>
+          <w:tcPr>
+            <w:tcW w:w="882" w:type="dxa"/>
+          </w:tcPr>
+          <w:p>
+            <w:pPr>
+              <w:pStyle w:val="ListParagraph"/>
+              <w:ind w:left="0"/>
+            </w:pPr>
+          </w:p>
+        </w:tc>
+        <w:tc>
+          <w:tcPr>
+            <w:tcW w:w="881" w:type="dxa"/>
+            <w:shd w:val="clear" w:color="auto" w:fill="FFFF00"/>
+          </w:tcPr>
+          <w:p>
+            <w:pPr>
+              <w:pStyle w:val="ListParagraph"/>
+              <w:ind w:left="0"/>
+            </w:pPr>
+          </w:p>
+        </w:tc>
+        <w:tc>
+          <w:tcPr>
+            <w:tcW w:w="881" w:type="dxa"/>
+            <w:shd w:val="clear" w:color="auto" w:fill="FFFF00"/>
+          </w:tcPr>
+          <w:p>
+            <w:pPr>
+              <w:pStyle w:val="ListParagraph"/>
+              <w:ind w:left="0"/>
+            </w:pPr>
+          </w:p>
+        </w:tc>
+        <w:tc>
+          <w:tcPr>
+            <w:tcW w:w="881" w:type="dxa"/>
+            <w:shd w:val="clear" w:color="auto" w:fill="FFFF00"/>
+          </w:tcPr>
+          <w:p>
+            <w:pPr>
+              <w:pStyle w:val="ListParagraph"/>
+              <w:ind w:left="0"/>
+            </w:pPr>
+          </w:p>
+        </w:tc>
+        <w:tc>
+          <w:tcPr>
+            <w:tcW w:w="881" w:type="dxa"/>
+            <w:shd w:val="clear" w:color="auto" w:fill="FFFF00"/>
+          </w:tcPr>
+          <w:p>
+            <w:pPr>
+              <w:pStyle w:val="ListParagraph"/>
+              <w:ind w:left="0"/>
+            </w:pPr>
+          </w:p>
+        </w:tc>
+        <w:tc>
+          <w:tcPr>
+            <w:tcW w:w="881" w:type="dxa"/>
+            <w:shd w:val="clear" w:color="auto" w:fill="FFFF00"/>
+          </w:tcPr>
+          <w:p>
+            <w:pPr>
+              <w:pStyle w:val="ListParagraph"/>
+              <w:ind w:left="0"/>
+            </w:pPr>
+          </w:p>
+        </w:tc>
+      </w:tr>
+      <w:tr>
+        <w:tc>
+          <w:tcPr>
+            <w:tcW w:w="980" w:type="dxa"/>
+          </w:tcPr>
+          <w:p>
+            <w:pPr>
+              <w:pStyle w:val="ListParagraph"/>
+              <w:ind w:left="0"/>
+            </w:pPr>
+            <w:r>
+              <w:t>Bits</w:t>
+            </w:r>
+          </w:p>
+        </w:tc>
+        <w:tc>
+          <w:tcPr>
+            <w:tcW w:w="882" w:type="dxa"/>
+            <w:shd w:val="clear" w:color="auto" w:fill="auto"/>
+          </w:tcPr>
+          <w:p>
+            <w:pPr>
+              <w:pStyle w:val="ListParagraph"/>
+              <w:ind w:left="0"/>
+            </w:pPr>
+            <w:r>
+              <w:t>7</w:t>
+            </w:r>
+          </w:p>
+        </w:tc>
+        <w:tc>
+          <w:tcPr>
+            <w:tcW w:w="882" w:type="dxa"/>
+            <w:shd w:val="clear" w:color="auto" w:fill="auto"/>
+          </w:tcPr>
+          <w:p>
+            <w:pPr>
+              <w:pStyle w:val="ListParagraph"/>
+              <w:ind w:left="0"/>
+            </w:pPr>
+            <w:r>
+              <w:t>6</w:t>
+            </w:r>
+          </w:p>
+        </w:tc>
+        <w:tc>
+          <w:tcPr>
+            <w:tcW w:w="882" w:type="dxa"/>
+          </w:tcPr>
+          <w:p>
+            <w:pPr>
+              <w:pStyle w:val="ListParagraph"/>
+              <w:ind w:left="0"/>
+            </w:pPr>
+            <w:r>
+              <w:t>5</w:t>
+            </w:r>
+          </w:p>
+        </w:tc>
+        <w:tc>
+          <w:tcPr>
+            <w:tcW w:w="881" w:type="dxa"/>
+            <w:shd w:val="clear" w:color="auto" w:fill="FFFF00"/>
+          </w:tcPr>
+          <w:p>
+            <w:pPr>
+              <w:pStyle w:val="ListParagraph"/>
+              <w:ind w:left="0"/>
+            </w:pPr>
+            <w:r>
+              <w:t>4</w:t>
+            </w:r>
+          </w:p>
+        </w:tc>
+        <w:tc>
+          <w:tcPr>
+            <w:tcW w:w="881" w:type="dxa"/>
+            <w:shd w:val="clear" w:color="auto" w:fill="FFFF00"/>
+          </w:tcPr>
+          <w:p>
+            <w:pPr>
+              <w:pStyle w:val="ListParagraph"/>
+              <w:ind w:left="0"/>
+            </w:pPr>
+            <w:r>
+              <w:t>3</w:t>
+            </w:r>
+          </w:p>
+        </w:tc>
+        <w:tc>
+          <w:tcPr>
+            <w:tcW w:w="881" w:type="dxa"/>
+            <w:shd w:val="clear" w:color="auto" w:fill="FFFF00"/>
+          </w:tcPr>
+          <w:p>
+            <w:pPr>
+              <w:pStyle w:val="ListParagraph"/>
+              <w:ind w:left="0"/>
+            </w:pPr>
+            <w:r>
+              <w:t>2</w:t>
+            </w:r>
+          </w:p>
+        </w:tc>
+        <w:tc>
+          <w:tcPr>
+            <w:tcW w:w="881" w:type="dxa"/>
+            <w:shd w:val="clear" w:color="auto" w:fill="FFFF00"/>
+          </w:tcPr>
+          <w:p>
+            <w:pPr>
+              <w:pStyle w:val="ListParagraph"/>
+              <w:ind w:left="0"/>
+            </w:pPr>
+            <w:r>
+              <w:t>1</w:t>
+            </w:r>
+          </w:p>
+        </w:tc>
+        <w:tc>
+          <w:tcPr>
+            <w:tcW w:w="881" w:type="dxa"/>
+            <w:shd w:val="clear" w:color="auto" w:fill="FFFF00"/>
+          </w:tcPr>
+          <w:p>
+            <w:pPr>
+              <w:pStyle w:val="ListParagraph"/>
+              <w:ind w:left="0"/>
+            </w:pPr>
+            <w:r>
+              <w:t>0</w:t>
+            </w:r>
+          </w:p>
+        </w:tc>
+      </w:tr>
+    </w:tbl>
+    <w:p>
+      <w:pPr>
+        <w:pStyle w:val="ListParagraph"/>
+        <w:tabs>
+          <w:tab w:val="left" w:pos="1830"/>
+        </w:tabs>
+        <w:ind w:left="2265"/>
+        <w:rPr>
+          <w:b/>
+          <w:color w:val="FF0000"/>
+        </w:rPr>
+      </w:pPr>
+    </w:p>
+    <w:p>
+      <w:pPr>
+        <w:pStyle w:val="ListParagraph"/>
+        <w:tabs>
+          <w:tab w:val="left" w:pos="1830"/>
+        </w:tabs>
+        <w:ind w:left="2265"/>
+        <w:rPr>
+          <w:b/>
+          <w:color w:val="FF0000"/>
+        </w:rPr>
+      </w:pPr>
+    </w:p>
+    <w:p>
+      <w:pPr>
+        <w:tabs>
+          <w:tab w:val="left" w:pos="1830"/>
+        </w:tabs>
+        <w:ind w:left="465"/>
+      </w:pPr>
+    </w:p>
+    <w:p>
+      <w:pPr>
+        <w:pStyle w:val="ListParagraph"/>
+        <w:numPr>
+          <w:ilvl w:val="1"/>
+          <w:numId w:val="2"/>
+        </w:numPr>
+        <w:tabs>
+          <w:tab w:val="left" w:pos="1830"/>
+        </w:tabs>
+      </w:pPr>
+      <w:r>
+        <w:lastRenderedPageBreak/>
+        <w:t>Select PRDIV value</w:t>
+      </w:r>
+    </w:p>
+    <w:p>
+      <w:pPr>
+        <w:pStyle w:val="ListParagraph"/>
+        <w:numPr>
+          <w:ilvl w:val="2"/>
+          <w:numId w:val="2"/>
+        </w:numPr>
+        <w:tabs>
+          <w:tab w:val="left" w:pos="1830"/>
+        </w:tabs>
+      </w:pPr>
+      <w:r>
+        <w:t xml:space="preserve">MCG_C5  </w:t>
+      </w:r>
+      <w:r>
+        <w:t>Address: 4006_4000h base + 4h offset = 4006_4004h</w:t>
+      </w:r>
+    </w:p>
+    <w:p>
+      <w:pPr>
+        <w:pStyle w:val="ListParagraph"/>
+        <w:numPr>
+          <w:ilvl w:val="2"/>
+          <w:numId w:val="2"/>
+        </w:numPr>
+        <w:tabs>
+          <w:tab w:val="left" w:pos="1830"/>
+        </w:tabs>
+      </w:pPr>
+      <w:r>
+        <w:t>We’ll have to write an appropriate value</w:t>
+      </w:r>
+      <w:proofErr w:type="gramStart"/>
+      <w:r>
+        <w:t>? ?</w:t>
+      </w:r>
+      <w:proofErr w:type="gramEnd"/>
+      <w:r>
+        <w:t xml:space="preserve"> Options given in (</w:t>
+      </w:r>
+      <w:proofErr w:type="spellStart"/>
+      <w:r>
+        <w:t>pg</w:t>
+      </w:r>
+      <w:proofErr w:type="spellEnd"/>
+      <w:r>
+        <w:t>: 467)</w:t>
+      </w:r>
+    </w:p>
+    <w:p>
+      <w:pPr>
+        <w:pStyle w:val="ListParagraph"/>
+        <w:tabs>
+          <w:tab w:val="left" w:pos="1830"/>
+        </w:tabs>
+        <w:ind w:left="2265"/>
+      </w:pPr>
+    </w:p>
+    <w:tbl>
+      <w:tblPr>
+        <w:tblStyle w:val="TableGrid"/>
+        <w:tblpPr w:leftFromText="180" w:rightFromText="180" w:vertAnchor="text" w:horzAnchor="margin" w:tblpXSpec="right" w:tblpY="-66"/>
+        <w:tblW w:w="0" w:type="auto"/>
+        <w:tblLook w:val="04A0" w:firstRow="1" w:lastRow="0" w:firstColumn="1" w:lastColumn="0" w:noHBand="0" w:noVBand="1"/>
+      </w:tblPr>
+      <w:tblGrid>
+        <w:gridCol w:w="980"/>
+        <w:gridCol w:w="882"/>
+        <w:gridCol w:w="882"/>
+        <w:gridCol w:w="882"/>
+        <w:gridCol w:w="881"/>
+        <w:gridCol w:w="881"/>
+        <w:gridCol w:w="881"/>
+        <w:gridCol w:w="881"/>
+        <w:gridCol w:w="881"/>
+      </w:tblGrid>
+      <w:tr>
+        <w:tc>
+          <w:tcPr>
+            <w:tcW w:w="980" w:type="dxa"/>
+          </w:tcPr>
+          <w:p>
+            <w:pPr>
+              <w:pStyle w:val="ListParagraph"/>
+              <w:ind w:left="0"/>
+            </w:pPr>
+            <w:r>
+              <w:t>Value</w:t>
+            </w:r>
+          </w:p>
+        </w:tc>
+        <w:tc>
+          <w:tcPr>
+            <w:tcW w:w="882" w:type="dxa"/>
+            <w:shd w:val="clear" w:color="auto" w:fill="auto"/>
+          </w:tcPr>
+          <w:p>
+            <w:pPr>
+              <w:pStyle w:val="ListParagraph"/>
+              <w:ind w:left="0"/>
+            </w:pPr>
+          </w:p>
+        </w:tc>
+        <w:tc>
+          <w:tcPr>
+            <w:tcW w:w="882" w:type="dxa"/>
+            <w:shd w:val="clear" w:color="auto" w:fill="auto"/>
+          </w:tcPr>
+          <w:p>
+            <w:pPr>
+              <w:pStyle w:val="ListParagraph"/>
+              <w:ind w:left="0"/>
+            </w:pPr>
+          </w:p>
+        </w:tc>
+        <w:tc>
+          <w:tcPr>
+            <w:tcW w:w="882" w:type="dxa"/>
+          </w:tcPr>
+          <w:p>
+            <w:pPr>
+              <w:pStyle w:val="ListParagraph"/>
+              <w:ind w:left="0"/>
+            </w:pPr>
+          </w:p>
+        </w:tc>
+        <w:tc>
+          <w:tcPr>
+            <w:tcW w:w="881" w:type="dxa"/>
+            <w:shd w:val="clear" w:color="auto" w:fill="FFFF00"/>
+          </w:tcPr>
+          <w:p>
+            <w:pPr>
+              <w:pStyle w:val="ListParagraph"/>
+              <w:ind w:left="0"/>
+              <w:rPr>
+                <w:highlight w:val="yellow"/>
+              </w:rPr>
+            </w:pPr>
+          </w:p>
+        </w:tc>
+        <w:tc>
+          <w:tcPr>
+            <w:tcW w:w="881" w:type="dxa"/>
+            <w:shd w:val="clear" w:color="auto" w:fill="FFFF00"/>
+          </w:tcPr>
+          <w:p>
+            <w:pPr>
+              <w:pStyle w:val="ListParagraph"/>
+              <w:ind w:left="0"/>
+            </w:pPr>
+          </w:p>
+        </w:tc>
+        <w:tc>
+          <w:tcPr>
+            <w:tcW w:w="881" w:type="dxa"/>
+            <w:shd w:val="clear" w:color="auto" w:fill="FFFF00"/>
+          </w:tcPr>
+          <w:p>
+            <w:pPr>
+              <w:pStyle w:val="ListParagraph"/>
+              <w:ind w:left="0"/>
+            </w:pPr>
+          </w:p>
+        </w:tc>
+        <w:tc>
+          <w:tcPr>
+            <w:tcW w:w="881" w:type="dxa"/>
+            <w:shd w:val="clear" w:color="auto" w:fill="FFFF00"/>
+          </w:tcPr>
+          <w:p>
+            <w:pPr>
+              <w:pStyle w:val="ListParagraph"/>
+              <w:ind w:left="0"/>
+            </w:pPr>
+          </w:p>
+        </w:tc>
+        <w:tc>
+          <w:tcPr>
+            <w:tcW w:w="881" w:type="dxa"/>
+            <w:shd w:val="clear" w:color="auto" w:fill="FFFF00"/>
+          </w:tcPr>
+          <w:p>
+            <w:pPr>
+              <w:pStyle w:val="ListParagraph"/>
+              <w:ind w:left="0"/>
+            </w:pPr>
+          </w:p>
+        </w:tc>
+      </w:tr>
+      <w:tr>
+        <w:tc>
+          <w:tcPr>
+            <w:tcW w:w="980" w:type="dxa"/>
+          </w:tcPr>
+          <w:p>
+            <w:pPr>
+              <w:pStyle w:val="ListParagraph"/>
+              <w:ind w:left="0"/>
+            </w:pPr>
+            <w:r>
+              <w:t>Bits</w:t>
+            </w:r>
+          </w:p>
+        </w:tc>
+        <w:tc>
+          <w:tcPr>
+            <w:tcW w:w="882" w:type="dxa"/>
+            <w:shd w:val="clear" w:color="auto" w:fill="auto"/>
+          </w:tcPr>
+          <w:p>
+            <w:pPr>
+              <w:pStyle w:val="ListParagraph"/>
+              <w:ind w:left="0"/>
+            </w:pPr>
+            <w:r>
+              <w:t>7</w:t>
+            </w:r>
+          </w:p>
+        </w:tc>
+        <w:tc>
+          <w:tcPr>
+            <w:tcW w:w="882" w:type="dxa"/>
+            <w:shd w:val="clear" w:color="auto" w:fill="auto"/>
+          </w:tcPr>
+          <w:p>
+            <w:pPr>
+              <w:pStyle w:val="ListParagraph"/>
+              <w:ind w:left="0"/>
+            </w:pPr>
+            <w:r>
+              <w:t>6</w:t>
+            </w:r>
+          </w:p>
+        </w:tc>
+        <w:tc>
+          <w:tcPr>
+            <w:tcW w:w="882" w:type="dxa"/>
+          </w:tcPr>
+          <w:p>
+            <w:pPr>
+              <w:pStyle w:val="ListParagraph"/>
+              <w:ind w:left="0"/>
+            </w:pPr>
+            <w:r>
+              <w:t>5</w:t>
+            </w:r>
+          </w:p>
+        </w:tc>
+        <w:tc>
+          <w:tcPr>
+            <w:tcW w:w="881" w:type="dxa"/>
+            <w:shd w:val="clear" w:color="auto" w:fill="FFFF00"/>
+          </w:tcPr>
+          <w:p>
+            <w:pPr>
+              <w:pStyle w:val="ListParagraph"/>
+              <w:ind w:left="0"/>
+              <w:rPr>
+                <w:highlight w:val="yellow"/>
+              </w:rPr>
+            </w:pPr>
+            <w:r>
+              <w:rPr>
+                <w:highlight w:val="yellow"/>
+              </w:rPr>
+              <w:t>4</w:t>
+            </w:r>
+          </w:p>
+        </w:tc>
+        <w:tc>
+          <w:tcPr>
+            <w:tcW w:w="881" w:type="dxa"/>
+            <w:shd w:val="clear" w:color="auto" w:fill="FFFF00"/>
+          </w:tcPr>
+          <w:p>
+            <w:pPr>
+              <w:pStyle w:val="ListParagraph"/>
+              <w:ind w:left="0"/>
+            </w:pPr>
+            <w:r>
+              <w:t>3</w:t>
+            </w:r>
+          </w:p>
+        </w:tc>
+        <w:tc>
+          <w:tcPr>
+            <w:tcW w:w="881" w:type="dxa"/>
+            <w:shd w:val="clear" w:color="auto" w:fill="FFFF00"/>
+          </w:tcPr>
+          <w:p>
+            <w:pPr>
+              <w:pStyle w:val="ListParagraph"/>
+              <w:ind w:left="0"/>
+            </w:pPr>
+            <w:r>
+              <w:t>2</w:t>
+            </w:r>
+          </w:p>
+        </w:tc>
+        <w:tc>
+          <w:tcPr>
+            <w:tcW w:w="881" w:type="dxa"/>
+            <w:shd w:val="clear" w:color="auto" w:fill="FFFF00"/>
+          </w:tcPr>
+          <w:p>
+            <w:pPr>
+              <w:pStyle w:val="ListParagraph"/>
+              <w:ind w:left="0"/>
+            </w:pPr>
+            <w:r>
+              <w:t>1</w:t>
+            </w:r>
+          </w:p>
+        </w:tc>
+        <w:tc>
+          <w:tcPr>
+            <w:tcW w:w="881" w:type="dxa"/>
+            <w:shd w:val="clear" w:color="auto" w:fill="FFFF00"/>
+          </w:tcPr>
+          <w:p>
+            <w:pPr>
+              <w:pStyle w:val="ListParagraph"/>
+              <w:ind w:left="0"/>
+            </w:pPr>
+            <w:r>
+              <w:t>0</w:t>
+            </w:r>
+          </w:p>
+        </w:tc>
+      </w:tr>
+    </w:tbl>
+    <w:p>
+      <w:pPr>
+        <w:pStyle w:val="ListParagraph"/>
+        <w:tabs>
+          <w:tab w:val="left" w:pos="1830"/>
+        </w:tabs>
+        <w:ind w:left="2265"/>
+      </w:pPr>
+    </w:p>
+    <w:p>
+      <w:pPr>
+        <w:pStyle w:val="ListParagraph"/>
+        <w:tabs>
+          <w:tab w:val="left" w:pos="1830"/>
+        </w:tabs>
+        <w:ind w:left="2265"/>
+      </w:pPr>
+    </w:p>
+    <w:p>
+      <w:pPr>
+        <w:pStyle w:val="ListParagraph"/>
+        <w:numPr>
+          <w:ilvl w:val="1"/>
+          <w:numId w:val="2"/>
+        </w:numPr>
+        <w:tabs>
+          <w:tab w:val="left" w:pos="1830"/>
+        </w:tabs>
+      </w:pPr>
+      <w:r>
+        <w:t>S</w:t>
+      </w:r>
+      <w:r>
+        <w:t>elect PLL as an output (choose between PLL and FLL)</w:t>
+      </w:r>
+    </w:p>
+    <w:p>
+      <w:pPr>
+        <w:pStyle w:val="ListParagraph"/>
+        <w:numPr>
+          <w:ilvl w:val="2"/>
+          <w:numId w:val="2"/>
+        </w:numPr>
+        <w:tabs>
+          <w:tab w:val="left" w:pos="1830"/>
+        </w:tabs>
+      </w:pPr>
+      <w:r>
+        <w:t xml:space="preserve">Access MCG_C6 register: </w:t>
+      </w:r>
+      <w:r>
+        <w:t xml:space="preserve">Address: </w:t>
+      </w:r>
+      <w:r>
+        <w:t xml:space="preserve"> </w:t>
+      </w:r>
+      <w:r>
+        <w:t>4006_4000h base + 5h offset = 4006_4005h</w:t>
+      </w:r>
+    </w:p>
+    <w:p>
+      <w:pPr>
+        <w:pStyle w:val="ListParagraph"/>
+        <w:numPr>
+          <w:ilvl w:val="2"/>
+          <w:numId w:val="2"/>
+        </w:numPr>
+        <w:tabs>
+          <w:tab w:val="left" w:pos="1830"/>
+        </w:tabs>
+      </w:pPr>
+      <w:r>
+        <w:t xml:space="preserve">Set bit 6 </w:t>
+      </w:r>
+    </w:p>
+    <w:tbl>
+      <w:tblPr>
+        <w:tblStyle w:val="TableGrid"/>
+        <w:tblpPr w:leftFromText="180" w:rightFromText="180" w:vertAnchor="text" w:horzAnchor="margin" w:tblpXSpec="right" w:tblpY="91"/>
+        <w:tblW w:w="0" w:type="auto"/>
+        <w:tblLook w:val="04A0" w:firstRow="1" w:lastRow="0" w:firstColumn="1" w:lastColumn="0" w:noHBand="0" w:noVBand="1"/>
+      </w:tblPr>
+      <w:tblGrid>
+        <w:gridCol w:w="980"/>
+        <w:gridCol w:w="882"/>
+        <w:gridCol w:w="882"/>
+        <w:gridCol w:w="882"/>
+        <w:gridCol w:w="881"/>
+        <w:gridCol w:w="881"/>
+        <w:gridCol w:w="881"/>
+        <w:gridCol w:w="881"/>
+        <w:gridCol w:w="881"/>
+      </w:tblGrid>
+      <w:tr>
+        <w:tc>
+          <w:tcPr>
+            <w:tcW w:w="980" w:type="dxa"/>
+          </w:tcPr>
+          <w:p>
+            <w:pPr>
+              <w:pStyle w:val="ListParagraph"/>
+              <w:ind w:left="0"/>
+            </w:pPr>
+            <w:r>
+              <w:t>Value</w:t>
+            </w:r>
+          </w:p>
+        </w:tc>
+        <w:tc>
+          <w:tcPr>
+            <w:tcW w:w="882" w:type="dxa"/>
+            <w:shd w:val="clear" w:color="auto" w:fill="auto"/>
+          </w:tcPr>
+          <w:p>
+            <w:pPr>
+              <w:pStyle w:val="ListParagraph"/>
+              <w:ind w:left="0"/>
+            </w:pPr>
+          </w:p>
+        </w:tc>
+        <w:tc>
+          <w:tcPr>
+            <w:tcW w:w="882" w:type="dxa"/>
+            <w:shd w:val="clear" w:color="auto" w:fill="FFFF00"/>
+          </w:tcPr>
+          <w:p>
+            <w:pPr>
+              <w:pStyle w:val="ListParagraph"/>
+              <w:ind w:left="0"/>
+            </w:pPr>
+            <w:r>
+              <w:t>1</w:t>
+            </w:r>
+          </w:p>
+        </w:tc>
+        <w:tc>
+          <w:tcPr>
+            <w:tcW w:w="882" w:type="dxa"/>
+          </w:tcPr>
+          <w:p>
+            <w:pPr>
+              <w:pStyle w:val="ListParagraph"/>
+              <w:ind w:left="0"/>
+            </w:pPr>
+          </w:p>
+        </w:tc>
+        <w:tc>
+          <w:tcPr>
+            <w:tcW w:w="881" w:type="dxa"/>
+          </w:tcPr>
+          <w:p>
+            <w:pPr>
+              <w:pStyle w:val="ListParagraph"/>
+              <w:ind w:left="0"/>
+            </w:pPr>
+          </w:p>
+        </w:tc>
+        <w:tc>
+          <w:tcPr>
+            <w:tcW w:w="881" w:type="dxa"/>
+          </w:tcPr>
+          <w:p>
+            <w:pPr>
+              <w:pStyle w:val="ListParagraph"/>
+              <w:ind w:left="0"/>
+            </w:pPr>
+          </w:p>
+        </w:tc>
+        <w:tc>
+          <w:tcPr>
+            <w:tcW w:w="881" w:type="dxa"/>
+            <w:shd w:val="clear" w:color="auto" w:fill="auto"/>
+          </w:tcPr>
+          <w:p>
+            <w:pPr>
+              <w:pStyle w:val="ListParagraph"/>
+              <w:ind w:left="0"/>
+            </w:pPr>
+          </w:p>
+        </w:tc>
+        <w:tc>
+          <w:tcPr>
+            <w:tcW w:w="881" w:type="dxa"/>
+          </w:tcPr>
+          <w:p>
+            <w:pPr>
+              <w:pStyle w:val="ListParagraph"/>
+              <w:ind w:left="0"/>
+            </w:pPr>
+          </w:p>
+        </w:tc>
+        <w:tc>
+          <w:tcPr>
+            <w:tcW w:w="881" w:type="dxa"/>
+          </w:tcPr>
+          <w:p>
+            <w:pPr>
+              <w:pStyle w:val="ListParagraph"/>
+              <w:ind w:left="0"/>
+            </w:pPr>
+          </w:p>
+        </w:tc>
+      </w:tr>
+      <w:tr>
+        <w:tc>
+          <w:tcPr>
+            <w:tcW w:w="980" w:type="dxa"/>
+          </w:tcPr>
+          <w:p>
+            <w:pPr>
+              <w:pStyle w:val="ListParagraph"/>
+              <w:ind w:left="0"/>
+            </w:pPr>
+            <w:r>
+              <w:t>Bits</w:t>
+            </w:r>
+          </w:p>
+        </w:tc>
+        <w:tc>
+          <w:tcPr>
+            <w:tcW w:w="882" w:type="dxa"/>
+            <w:shd w:val="clear" w:color="auto" w:fill="auto"/>
+          </w:tcPr>
+          <w:p>
+            <w:pPr>
+              <w:pStyle w:val="ListParagraph"/>
+              <w:ind w:left="0"/>
+            </w:pPr>
+            <w:r>
+              <w:t>7</w:t>
+            </w:r>
+          </w:p>
+        </w:tc>
+        <w:tc>
+          <w:tcPr>
+            <w:tcW w:w="882" w:type="dxa"/>
+            <w:shd w:val="clear" w:color="auto" w:fill="FFFF00"/>
+          </w:tcPr>
+          <w:p>
+            <w:pPr>
+              <w:pStyle w:val="ListParagraph"/>
+              <w:ind w:left="0"/>
+            </w:pPr>
+            <w:r>
+              <w:t>6</w:t>
+            </w:r>
+          </w:p>
+        </w:tc>
+        <w:tc>
+          <w:tcPr>
+            <w:tcW w:w="882" w:type="dxa"/>
+          </w:tcPr>
+          <w:p>
+            <w:pPr>
+              <w:pStyle w:val="ListParagraph"/>
+              <w:ind w:left="0"/>
+            </w:pPr>
+            <w:r>
+              <w:t>5</w:t>
+            </w:r>
+          </w:p>
+        </w:tc>
+        <w:tc>
+          <w:tcPr>
+            <w:tcW w:w="881" w:type="dxa"/>
+          </w:tcPr>
+          <w:p>
+            <w:pPr>
+              <w:pStyle w:val="ListParagraph"/>
+              <w:ind w:left="0"/>
+            </w:pPr>
+            <w:r>
+              <w:t>4</w:t>
+            </w:r>
+          </w:p>
+        </w:tc>
+        <w:tc>
+          <w:tcPr>
+            <w:tcW w:w="881" w:type="dxa"/>
+          </w:tcPr>
+          <w:p>
+            <w:pPr>
+              <w:pStyle w:val="ListParagraph"/>
+              <w:ind w:left="0"/>
+            </w:pPr>
+            <w:r>
+              <w:t>3</w:t>
+            </w:r>
+          </w:p>
+        </w:tc>
+        <w:tc>
+          <w:tcPr>
+            <w:tcW w:w="881" w:type="dxa"/>
+            <w:shd w:val="clear" w:color="auto" w:fill="auto"/>
+          </w:tcPr>
+          <w:p>
+            <w:pPr>
+              <w:pStyle w:val="ListParagraph"/>
+              <w:ind w:left="0"/>
+            </w:pPr>
+            <w:r>
+              <w:t>2</w:t>
+            </w:r>
+          </w:p>
+        </w:tc>
+        <w:tc>
+          <w:tcPr>
+            <w:tcW w:w="881" w:type="dxa"/>
+          </w:tcPr>
+          <w:p>
+            <w:pPr>
+              <w:pStyle w:val="ListParagraph"/>
+              <w:ind w:left="0"/>
+            </w:pPr>
+            <w:r>
+              <w:t>1</w:t>
+            </w:r>
+          </w:p>
+        </w:tc>
+        <w:tc>
+          <w:tcPr>
+            <w:tcW w:w="881" w:type="dxa"/>
+          </w:tcPr>
+          <w:p>
+            <w:pPr>
+              <w:pStyle w:val="ListParagraph"/>
+              <w:ind w:left="0"/>
+            </w:pPr>
+            <w:r>
+              <w:t>0</w:t>
+            </w:r>
+          </w:p>
+        </w:tc>
+      </w:tr>
+    </w:tbl>
+    <w:p>
+      <w:pPr>
+        <w:tabs>
+          <w:tab w:val="left" w:pos="1830"/>
+        </w:tabs>
+        <w:ind w:left="825"/>
+      </w:pPr>
+    </w:p>
+    <w:p/>
+    <w:p>
+      <w:pPr>
+        <w:tabs>
+          <w:tab w:val="left" w:pos="1455"/>
+        </w:tabs>
+      </w:pPr>
+      <w:r>
+        <w:tab/>
+        <w:t xml:space="preserve">After all these steps, we get </w:t>
+      </w:r>
+      <w:r>
+        <w:rPr>
+          <w:b/>
+        </w:rPr>
+        <w:t>MCGOUTCLK</w:t>
+      </w:r>
+      <w:r>
+        <w:rPr>
+          <w:b/>
+        </w:rPr>
+        <w:t xml:space="preserve"> == EXTL clock frequency</w:t>
       </w:r>
     </w:p>
     <w:sectPr>
@@ -661,16 +4176,16 @@
 <file path=word/numbering.xml><?xml version="1.0" encoding="utf-8"?>
 <w:numbering xmlns:wpc="http://schemas.microsoft.com/office/word/2010/wordprocessingCanvas" xmlns:mc="http://schemas.openxmlformats.org/markup-compatibility/2006" xmlns:o="urn:schemas-microsoft-com:office:office" xmlns:r="http://schemas.openxmlformats.org/officeDocument/2006/relationships" xmlns:m="http://schemas.openxmlformats.org/officeDocument/2006/math" xmlns:v="urn:schemas-microsoft-com:vml" xmlns:wp14="http://schemas.microsoft.com/office/word/2010/wordprocessingDrawing" xmlns:wp="http://schemas.openxmlformats.org/drawingml/2006/wordprocessingDrawing" xmlns:w10="urn:schemas-microsoft-com:office:word" xmlns:w="http://schemas.openxmlformats.org/wordprocessingml/2006/main" xmlns:w14="http://schemas.microsoft.com/office/word/2010/wordml" xmlns:wpg="http://schemas.microsoft.com/office/word/2010/wordprocessingGroup" xmlns:wpi="http://schemas.microsoft.com/office/word/2010/wordprocessingInk" xmlns:wne="http://schemas.microsoft.com/office/word/2006/wordml" xmlns:wps="http://schemas.microsoft.com/office/word/2010/wordprocessingShape" mc:Ignorable="w14 wp14">
   <w:abstractNum w:abstractNumId="0">
-    <w:nsid w:val="3463664C"/>
+    <w:nsid w:val="046C5821"/>
     <w:multiLevelType w:val="hybridMultilevel"/>
-    <w:tmpl w:val="5D749B08"/>
+    <w:tmpl w:val="E702FD60"/>
     <w:lvl w:ilvl="0" w:tplc="0409000F">
       <w:start w:val="1"/>
       <w:numFmt w:val="decimal"/>
       <w:lvlText w:val="%1."/>
       <w:lvlJc w:val="left"/>
       <w:pPr>
-        <w:ind w:left="765" w:hanging="360"/>
+        <w:ind w:left="825" w:hanging="360"/>
       </w:pPr>
     </w:lvl>
     <w:lvl w:ilvl="1" w:tplc="04090019">
@@ -679,6 +4194,92 @@
       <w:lvlText w:val="%2."/>
       <w:lvlJc w:val="left"/>
       <w:pPr>
+        <w:ind w:left="1620" w:hanging="360"/>
+      </w:pPr>
+    </w:lvl>
+    <w:lvl w:ilvl="2" w:tplc="0409001B">
+      <w:start w:val="1"/>
+      <w:numFmt w:val="lowerRoman"/>
+      <w:lvlText w:val="%3."/>
+      <w:lvlJc w:val="right"/>
+      <w:pPr>
+        <w:ind w:left="2265" w:hanging="180"/>
+      </w:pPr>
+    </w:lvl>
+    <w:lvl w:ilvl="3" w:tplc="0409000F">
+      <w:start w:val="1"/>
+      <w:numFmt w:val="decimal"/>
+      <w:lvlText w:val="%4."/>
+      <w:lvlJc w:val="left"/>
+      <w:pPr>
+        <w:ind w:left="2985" w:hanging="360"/>
+      </w:pPr>
+    </w:lvl>
+    <w:lvl w:ilvl="4" w:tplc="04090019" w:tentative="1">
+      <w:start w:val="1"/>
+      <w:numFmt w:val="lowerLetter"/>
+      <w:lvlText w:val="%5."/>
+      <w:lvlJc w:val="left"/>
+      <w:pPr>
+        <w:ind w:left="3705" w:hanging="360"/>
+      </w:pPr>
+    </w:lvl>
+    <w:lvl w:ilvl="5" w:tplc="0409001B" w:tentative="1">
+      <w:start w:val="1"/>
+      <w:numFmt w:val="lowerRoman"/>
+      <w:lvlText w:val="%6."/>
+      <w:lvlJc w:val="right"/>
+      <w:pPr>
+        <w:ind w:left="4425" w:hanging="180"/>
+      </w:pPr>
+    </w:lvl>
+    <w:lvl w:ilvl="6" w:tplc="0409000F" w:tentative="1">
+      <w:start w:val="1"/>
+      <w:numFmt w:val="decimal"/>
+      <w:lvlText w:val="%7."/>
+      <w:lvlJc w:val="left"/>
+      <w:pPr>
+        <w:ind w:left="5145" w:hanging="360"/>
+      </w:pPr>
+    </w:lvl>
+    <w:lvl w:ilvl="7" w:tplc="04090019" w:tentative="1">
+      <w:start w:val="1"/>
+      <w:numFmt w:val="lowerLetter"/>
+      <w:lvlText w:val="%8."/>
+      <w:lvlJc w:val="left"/>
+      <w:pPr>
+        <w:ind w:left="5865" w:hanging="360"/>
+      </w:pPr>
+    </w:lvl>
+    <w:lvl w:ilvl="8" w:tplc="0409001B" w:tentative="1">
+      <w:start w:val="1"/>
+      <w:numFmt w:val="lowerRoman"/>
+      <w:lvlText w:val="%9."/>
+      <w:lvlJc w:val="right"/>
+      <w:pPr>
+        <w:ind w:left="6585" w:hanging="180"/>
+      </w:pPr>
+    </w:lvl>
+  </w:abstractNum>
+  <w:abstractNum w:abstractNumId="1">
+    <w:nsid w:val="18937CFB"/>
+    <w:multiLevelType w:val="hybridMultilevel"/>
+    <w:tmpl w:val="ACEA103A"/>
+    <w:lvl w:ilvl="0" w:tplc="0409000F">
+      <w:start w:val="1"/>
+      <w:numFmt w:val="decimal"/>
+      <w:lvlText w:val="%1."/>
+      <w:lvlJc w:val="left"/>
+      <w:pPr>
+        <w:ind w:left="765" w:hanging="360"/>
+      </w:pPr>
+    </w:lvl>
+    <w:lvl w:ilvl="1" w:tplc="04090019">
+      <w:start w:val="1"/>
+      <w:numFmt w:val="lowerLetter"/>
+      <w:lvlText w:val="%2."/>
+      <w:lvlJc w:val="left"/>
+      <w:pPr>
         <w:ind w:left="1485" w:hanging="360"/>
       </w:pPr>
     </w:lvl>
@@ -746,8 +4347,100 @@
       </w:pPr>
     </w:lvl>
   </w:abstractNum>
+  <w:abstractNum w:abstractNumId="2">
+    <w:nsid w:val="3463664C"/>
+    <w:multiLevelType w:val="hybridMultilevel"/>
+    <w:tmpl w:val="ACEA103A"/>
+    <w:lvl w:ilvl="0" w:tplc="0409000F">
+      <w:start w:val="1"/>
+      <w:numFmt w:val="decimal"/>
+      <w:lvlText w:val="%1."/>
+      <w:lvlJc w:val="left"/>
+      <w:pPr>
+        <w:ind w:left="765" w:hanging="360"/>
+      </w:pPr>
+    </w:lvl>
+    <w:lvl w:ilvl="1" w:tplc="04090019">
+      <w:start w:val="1"/>
+      <w:numFmt w:val="lowerLetter"/>
+      <w:lvlText w:val="%2."/>
+      <w:lvlJc w:val="left"/>
+      <w:pPr>
+        <w:ind w:left="1485" w:hanging="360"/>
+      </w:pPr>
+    </w:lvl>
+    <w:lvl w:ilvl="2" w:tplc="0409001B" w:tentative="1">
+      <w:start w:val="1"/>
+      <w:numFmt w:val="lowerRoman"/>
+      <w:lvlText w:val="%3."/>
+      <w:lvlJc w:val="right"/>
+      <w:pPr>
+        <w:ind w:left="2205" w:hanging="180"/>
+      </w:pPr>
+    </w:lvl>
+    <w:lvl w:ilvl="3" w:tplc="0409000F" w:tentative="1">
+      <w:start w:val="1"/>
+      <w:numFmt w:val="decimal"/>
+      <w:lvlText w:val="%4."/>
+      <w:lvlJc w:val="left"/>
+      <w:pPr>
+        <w:ind w:left="2925" w:hanging="360"/>
+      </w:pPr>
+    </w:lvl>
+    <w:lvl w:ilvl="4" w:tplc="04090019" w:tentative="1">
+      <w:start w:val="1"/>
+      <w:numFmt w:val="lowerLetter"/>
+      <w:lvlText w:val="%5."/>
+      <w:lvlJc w:val="left"/>
+      <w:pPr>
+        <w:ind w:left="3645" w:hanging="360"/>
+      </w:pPr>
+    </w:lvl>
+    <w:lvl w:ilvl="5" w:tplc="0409001B" w:tentative="1">
+      <w:start w:val="1"/>
+      <w:numFmt w:val="lowerRoman"/>
+      <w:lvlText w:val="%6."/>
+      <w:lvlJc w:val="right"/>
+      <w:pPr>
+        <w:ind w:left="4365" w:hanging="180"/>
+      </w:pPr>
+    </w:lvl>
+    <w:lvl w:ilvl="6" w:tplc="0409000F" w:tentative="1">
+      <w:start w:val="1"/>
+      <w:numFmt w:val="decimal"/>
+      <w:lvlText w:val="%7."/>
+      <w:lvlJc w:val="left"/>
+      <w:pPr>
+        <w:ind w:left="5085" w:hanging="360"/>
+      </w:pPr>
+    </w:lvl>
+    <w:lvl w:ilvl="7" w:tplc="04090019" w:tentative="1">
+      <w:start w:val="1"/>
+      <w:numFmt w:val="lowerLetter"/>
+      <w:lvlText w:val="%8."/>
+      <w:lvlJc w:val="left"/>
+      <w:pPr>
+        <w:ind w:left="5805" w:hanging="360"/>
+      </w:pPr>
+    </w:lvl>
+    <w:lvl w:ilvl="8" w:tplc="0409001B" w:tentative="1">
+      <w:start w:val="1"/>
+      <w:numFmt w:val="lowerRoman"/>
+      <w:lvlText w:val="%9."/>
+      <w:lvlJc w:val="right"/>
+      <w:pPr>
+        <w:ind w:left="6525" w:hanging="180"/>
+      </w:pPr>
+    </w:lvl>
+  </w:abstractNum>
   <w:num w:numId="1">
+    <w:abstractNumId w:val="2"/>
+  </w:num>
+  <w:num w:numId="2">
     <w:abstractNumId w:val="0"/>
+  </w:num>
+  <w:num w:numId="3">
+    <w:abstractNumId w:val="1"/>
   </w:num>
 </w:numbering>
 </file>

</xml_diff>